<commit_message>
Added code and further documentation
</commit_message>
<xml_diff>
--- a/Progressive Webapp notes.docx
+++ b/Progressive Webapp notes.docx
@@ -488,8 +488,6 @@
       <w:r>
         <w:t>)</w:t>
       </w:r>
-      <w:bookmarkStart w:id="0" w:name="_GoBack"/>
-      <w:bookmarkEnd w:id="0"/>
     </w:p>
     <w:p>
       <w:pPr>
@@ -701,13 +699,7 @@
         </w:numPr>
       </w:pPr>
       <w:r>
-        <w:t xml:space="preserve">Orientation : any, portrait [-primary | -secondary], landscape </w:t>
-      </w:r>
-      <w:r>
-        <w:t>[-primary | -secondary]</w:t>
-      </w:r>
-      <w:r>
-        <w:t>, natural(Lets the device decide what is best suitable.)</w:t>
+        <w:t>Orientation : any, portrait [-primary | -secondary], landscape [-primary | -secondary], natural(Lets the device decide what is best suitable.)</w:t>
       </w:r>
     </w:p>
     <w:p>
@@ -848,8 +840,656 @@
         </w:numPr>
       </w:pPr>
       <w:r>
-        <w:t>type</w:t>
-      </w:r>
+        <w:t>T</w:t>
+      </w:r>
+      <w:r>
+        <w:t>ype</w:t>
+      </w:r>
+    </w:p>
+    <w:p>
+      <w:pPr>
+        <w:rPr>
+          <w:b/>
+        </w:rPr>
+      </w:pPr>
+      <w:r>
+        <w:rPr>
+          <w:b/>
+        </w:rPr>
+        <w:t xml:space="preserve">Service workers: </w:t>
+      </w:r>
+    </w:p>
+    <w:p>
+      <w:pPr>
+        <w:pStyle w:val="ListParagraph"/>
+        <w:numPr>
+          <w:ilvl w:val="0"/>
+          <w:numId w:val="10"/>
+        </w:numPr>
+      </w:pPr>
+      <w:r>
+        <w:t>One of the two important core APIs for the PWA apart from manifest.json</w:t>
+      </w:r>
+    </w:p>
+    <w:p>
+      <w:pPr>
+        <w:pStyle w:val="ListParagraph"/>
+        <w:numPr>
+          <w:ilvl w:val="0"/>
+          <w:numId w:val="10"/>
+        </w:numPr>
+      </w:pPr>
+      <w:r>
+        <w:t>It is a web worker</w:t>
+      </w:r>
+    </w:p>
+    <w:p>
+      <w:pPr>
+        <w:pStyle w:val="ListParagraph"/>
+        <w:numPr>
+          <w:ilvl w:val="0"/>
+          <w:numId w:val="10"/>
+        </w:numPr>
+      </w:pPr>
+      <w:r>
+        <w:t xml:space="preserve">It has one scope and abilities over that scope. </w:t>
+      </w:r>
+    </w:p>
+    <w:p>
+      <w:pPr>
+        <w:pStyle w:val="ListParagraph"/>
+        <w:numPr>
+          <w:ilvl w:val="0"/>
+          <w:numId w:val="10"/>
+        </w:numPr>
+      </w:pPr>
+      <w:r>
+        <w:t xml:space="preserve">It works detached from any tab on the browser. Has its own lifecycle. </w:t>
+      </w:r>
+    </w:p>
+    <w:p>
+      <w:pPr>
+        <w:pStyle w:val="ListParagraph"/>
+        <w:numPr>
+          <w:ilvl w:val="1"/>
+          <w:numId w:val="10"/>
+        </w:numPr>
+        <w:rPr>
+          <w:b/>
+        </w:rPr>
+      </w:pPr>
+      <w:r>
+        <w:rPr>
+          <w:b/>
+        </w:rPr>
+        <w:t>Web Worker</w:t>
+      </w:r>
+    </w:p>
+    <w:p>
+      <w:pPr>
+        <w:pStyle w:val="ListParagraph"/>
+        <w:numPr>
+          <w:ilvl w:val="2"/>
+          <w:numId w:val="10"/>
+        </w:numPr>
+      </w:pPr>
+      <w:r>
+        <w:t>A JS thread.</w:t>
+      </w:r>
+    </w:p>
+    <w:p>
+      <w:pPr>
+        <w:pStyle w:val="ListParagraph"/>
+        <w:numPr>
+          <w:ilvl w:val="2"/>
+          <w:numId w:val="10"/>
+        </w:numPr>
+      </w:pPr>
+      <w:r>
+        <w:lastRenderedPageBreak/>
+        <w:t>No access to UI or DOM</w:t>
+      </w:r>
+    </w:p>
+    <w:p>
+      <w:pPr>
+        <w:pStyle w:val="ListParagraph"/>
+        <w:numPr>
+          <w:ilvl w:val="2"/>
+          <w:numId w:val="10"/>
+        </w:numPr>
+      </w:pPr>
+      <w:r>
+        <w:t>No document , no window.</w:t>
+      </w:r>
+    </w:p>
+    <w:p>
+      <w:pPr>
+        <w:pStyle w:val="ListParagraph"/>
+        <w:numPr>
+          <w:ilvl w:val="2"/>
+          <w:numId w:val="10"/>
+        </w:numPr>
+      </w:pPr>
+      <w:r>
+        <w:t xml:space="preserve">Separate JS file. </w:t>
+      </w:r>
+    </w:p>
+    <w:p>
+      <w:pPr>
+        <w:pStyle w:val="ListParagraph"/>
+        <w:numPr>
+          <w:ilvl w:val="1"/>
+          <w:numId w:val="10"/>
+        </w:numPr>
+        <w:rPr>
+          <w:b/>
+        </w:rPr>
+      </w:pPr>
+      <w:r>
+        <w:rPr>
+          <w:b/>
+        </w:rPr>
+        <w:t>Scope</w:t>
+      </w:r>
+    </w:p>
+    <w:p>
+      <w:pPr>
+        <w:pStyle w:val="ListParagraph"/>
+        <w:numPr>
+          <w:ilvl w:val="2"/>
+          <w:numId w:val="10"/>
+        </w:numPr>
+      </w:pPr>
+      <w:r>
+        <w:t>Just an</w:t>
+      </w:r>
+      <w:r>
+        <w:t xml:space="preserve"> origin</w:t>
+      </w:r>
+      <w:r>
+        <w:t>(protocol + host (domain)  + port)</w:t>
+      </w:r>
+      <w:r>
+        <w:t xml:space="preserve"> and path</w:t>
+      </w:r>
+    </w:p>
+    <w:p>
+      <w:pPr>
+        <w:pStyle w:val="ListParagraph"/>
+        <w:numPr>
+          <w:ilvl w:val="2"/>
+          <w:numId w:val="10"/>
+        </w:numPr>
+      </w:pPr>
+      <w:r>
+        <w:t>Default and Max scope</w:t>
+      </w:r>
+    </w:p>
+    <w:p>
+      <w:pPr>
+        <w:pStyle w:val="ListParagraph"/>
+        <w:numPr>
+          <w:ilvl w:val="2"/>
+          <w:numId w:val="10"/>
+        </w:numPr>
+      </w:pPr>
+      <w:r>
+        <w:t xml:space="preserve">Can be overridden with “Service-Worker-Allowed” flag. </w:t>
+      </w:r>
+    </w:p>
+    <w:p>
+      <w:pPr>
+        <w:pStyle w:val="ListParagraph"/>
+        <w:numPr>
+          <w:ilvl w:val="2"/>
+          <w:numId w:val="10"/>
+        </w:numPr>
+      </w:pPr>
+      <w:r>
+        <w:t>Eg: Scope: https://fluent.com/files</w:t>
+      </w:r>
+    </w:p>
+    <w:p>
+      <w:pPr>
+        <w:pStyle w:val="ListParagraph"/>
+        <w:numPr>
+          <w:ilvl w:val="0"/>
+          <w:numId w:val="10"/>
+        </w:numPr>
+      </w:pPr>
+      <w:r>
+        <w:t>Service worker can see all the resources that pages on the scope request, even cross-origin.</w:t>
+      </w:r>
+    </w:p>
+    <w:p>
+      <w:pPr>
+        <w:pStyle w:val="ListParagraph"/>
+        <w:numPr>
+          <w:ilvl w:val="0"/>
+          <w:numId w:val="10"/>
+        </w:numPr>
+      </w:pPr>
+      <w:r>
+        <w:t xml:space="preserve">It can respond for those resources synthesizing responses or fetching them. Acts like a proxy on client side. </w:t>
+      </w:r>
+    </w:p>
+    <w:p>
+      <w:pPr>
+        <w:pStyle w:val="ListParagraph"/>
+        <w:numPr>
+          <w:ilvl w:val="0"/>
+          <w:numId w:val="10"/>
+        </w:numPr>
+      </w:pPr>
+      <w:r>
+        <w:t xml:space="preserve">Service worker is independent of the website or the Tab. It has its own lifecycle. We can even debug the code in the service worker. </w:t>
+      </w:r>
+    </w:p>
+    <w:p>
+      <w:pPr>
+        <w:pStyle w:val="ListParagraph"/>
+        <w:numPr>
+          <w:ilvl w:val="0"/>
+          <w:numId w:val="10"/>
+        </w:numPr>
+      </w:pPr>
+      <w:r>
+        <w:t xml:space="preserve">Each website can have its service worker with a scope. </w:t>
+      </w:r>
+    </w:p>
+    <w:p>
+      <w:pPr>
+        <w:pStyle w:val="ListParagraph"/>
+        <w:numPr>
+          <w:ilvl w:val="0"/>
+          <w:numId w:val="10"/>
+        </w:numPr>
+      </w:pPr>
+      <w:r>
+        <w:t>Service worker can send messages to clients using the client connection API.</w:t>
+      </w:r>
+    </w:p>
+    <w:p>
+      <w:pPr>
+        <w:pStyle w:val="ListParagraph"/>
+        <w:numPr>
+          <w:ilvl w:val="0"/>
+          <w:numId w:val="10"/>
+        </w:numPr>
+      </w:pPr>
+      <w:r>
+        <w:t xml:space="preserve">The only way to have the browser check for new version of Service worker is to have no-cache tag in the HTTP header in the js file for the service worker. </w:t>
+      </w:r>
+    </w:p>
+    <w:p>
+      <w:pPr>
+        <w:pStyle w:val="ListParagraph"/>
+        <w:numPr>
+          <w:ilvl w:val="0"/>
+          <w:numId w:val="10"/>
+        </w:numPr>
+      </w:pPr>
+      <w:r>
+        <w:t>The service worker has a cache. The cache stores key value pairs of the HTTP request and response.</w:t>
+      </w:r>
+    </w:p>
+    <w:p>
+      <w:pPr>
+        <w:pStyle w:val="ListParagraph"/>
+        <w:numPr>
+          <w:ilvl w:val="0"/>
+          <w:numId w:val="10"/>
+        </w:numPr>
+      </w:pPr>
+      <w:r>
+        <w:t>The service worker cannot access any synchronous API for Eg: Local storage API.</w:t>
+      </w:r>
+    </w:p>
+    <w:p>
+      <w:pPr>
+        <w:pStyle w:val="ListParagraph"/>
+        <w:numPr>
+          <w:ilvl w:val="0"/>
+          <w:numId w:val="10"/>
+        </w:numPr>
+      </w:pPr>
+      <w:r>
+        <w:t xml:space="preserve">The service worker must </w:t>
+      </w:r>
+      <w:r>
+        <w:t>be served only using TLS (HTTPS), localhost exception.</w:t>
+      </w:r>
+    </w:p>
+    <w:p>
+      <w:pPr>
+        <w:pStyle w:val="ListParagraph"/>
+        <w:numPr>
+          <w:ilvl w:val="0"/>
+          <w:numId w:val="10"/>
+        </w:numPr>
+      </w:pPr>
+      <w:r>
+        <w:t xml:space="preserve">Service worker is based on promises. </w:t>
+      </w:r>
+    </w:p>
+    <w:p>
+      <w:pPr>
+        <w:pStyle w:val="ListParagraph"/>
+        <w:numPr>
+          <w:ilvl w:val="0"/>
+          <w:numId w:val="10"/>
+        </w:numPr>
+      </w:pPr>
+      <w:r>
+        <w:t>The service worker must be in the root folder if it must access all the resources under the domain.</w:t>
+      </w:r>
+    </w:p>
+    <w:p>
+      <w:pPr>
+        <w:pStyle w:val="ListParagraph"/>
+        <w:numPr>
+          <w:ilvl w:val="0"/>
+          <w:numId w:val="10"/>
+        </w:numPr>
+      </w:pPr>
+      <w:r>
+        <w:t xml:space="preserve">Each service worker file will be installed only once. </w:t>
+      </w:r>
+    </w:p>
+    <w:p>
+      <w:pPr>
+        <w:pStyle w:val="ListParagraph"/>
+        <w:numPr>
+          <w:ilvl w:val="0"/>
+          <w:numId w:val="10"/>
+        </w:numPr>
+      </w:pPr>
+      <w:r>
+        <w:t xml:space="preserve">It is safer to use arrow functions within a service worker </w:t>
+      </w:r>
+    </w:p>
+    <w:p>
+      <w:pPr>
+        <w:pStyle w:val="ListParagraph"/>
+        <w:numPr>
+          <w:ilvl w:val="0"/>
+          <w:numId w:val="10"/>
+        </w:numPr>
+      </w:pPr>
+      <w:hyperlink r:id="rId7" w:history="1">
+        <w:r>
+          <w:rPr>
+            <w:rStyle w:val="Hyperlink"/>
+          </w:rPr>
+          <w:t>https://github.com/GoogleChrome/sw-precache</w:t>
+        </w:r>
+      </w:hyperlink>
+    </w:p>
+    <w:p>
+      <w:pPr>
+        <w:pStyle w:val="ListParagraph"/>
+        <w:numPr>
+          <w:ilvl w:val="0"/>
+          <w:numId w:val="10"/>
+        </w:numPr>
+      </w:pPr>
+      <w:hyperlink r:id="rId8" w:history="1">
+        <w:r>
+          <w:rPr>
+            <w:rStyle w:val="Hyperlink"/>
+          </w:rPr>
+          <w:t>https://github.com/GoogleChrome/workbox</w:t>
+        </w:r>
+      </w:hyperlink>
+      <w:r>
+        <w:t xml:space="preserve"> - Collection of libraries for Service worker.</w:t>
+      </w:r>
+    </w:p>
+    <w:p>
+      <w:pPr>
+        <w:pStyle w:val="ListParagraph"/>
+        <w:numPr>
+          <w:ilvl w:val="0"/>
+          <w:numId w:val="10"/>
+        </w:numPr>
+      </w:pPr>
+      <w:r>
+        <w:t xml:space="preserve">Clients API for SW to access the client. It is a part of the PWA running in the browser. </w:t>
+      </w:r>
+    </w:p>
+    <w:p>
+      <w:pPr>
+        <w:pStyle w:val="ListParagraph"/>
+        <w:numPr>
+          <w:ilvl w:val="1"/>
+          <w:numId w:val="10"/>
+        </w:numPr>
+      </w:pPr>
+      <w:r>
+        <w:t>claim().then()</w:t>
+      </w:r>
+    </w:p>
+    <w:p>
+      <w:pPr>
+        <w:pStyle w:val="ListParagraph"/>
+        <w:numPr>
+          <w:ilvl w:val="1"/>
+          <w:numId w:val="10"/>
+        </w:numPr>
+      </w:pPr>
+      <w:r>
+        <w:t>openWindow()</w:t>
+      </w:r>
+    </w:p>
+    <w:p>
+      <w:pPr>
+        <w:pStyle w:val="ListParagraph"/>
+        <w:numPr>
+          <w:ilvl w:val="1"/>
+          <w:numId w:val="10"/>
+        </w:numPr>
+      </w:pPr>
+      <w:r>
+        <w:t>matchAll(</w:t>
+      </w:r>
+      <w:r>
+        <w:t>options</w:t>
+      </w:r>
+      <w:r>
+        <w:t>)</w:t>
+      </w:r>
+      <w:r>
+        <w:t>.then</w:t>
+      </w:r>
+    </w:p>
+    <w:p>
+      <w:pPr>
+        <w:pStyle w:val="ListParagraph"/>
+        <w:numPr>
+          <w:ilvl w:val="2"/>
+          <w:numId w:val="10"/>
+        </w:numPr>
+      </w:pPr>
+      <w:r>
+        <w:t>includeuncontrolled</w:t>
+      </w:r>
+    </w:p>
+    <w:p>
+      <w:pPr>
+        <w:pStyle w:val="ListParagraph"/>
+        <w:numPr>
+          <w:ilvl w:val="1"/>
+          <w:numId w:val="10"/>
+        </w:numPr>
+      </w:pPr>
+      <w:r>
+        <w:t>focus()</w:t>
+      </w:r>
+    </w:p>
+    <w:p>
+      <w:pPr>
+        <w:pStyle w:val="ListParagraph"/>
+        <w:numPr>
+          <w:ilvl w:val="1"/>
+          <w:numId w:val="10"/>
+        </w:numPr>
+      </w:pPr>
+      <w:r>
+        <w:t>navigate(url).then()</w:t>
+      </w:r>
+    </w:p>
+    <w:p>
+      <w:pPr>
+        <w:pStyle w:val="ListParagraph"/>
+        <w:numPr>
+          <w:ilvl w:val="1"/>
+          <w:numId w:val="10"/>
+        </w:numPr>
+      </w:pPr>
+      <w:r>
+        <w:t xml:space="preserve">Many other options. </w:t>
+      </w:r>
+    </w:p>
+    <w:p/>
+    <w:p>
+      <w:pPr>
+        <w:pStyle w:val="ListParagraph"/>
+        <w:numPr>
+          <w:ilvl w:val="0"/>
+          <w:numId w:val="12"/>
+        </w:numPr>
+      </w:pPr>
+      <w:r>
+        <w:t xml:space="preserve">navigator.onLine = false means we are offline. If true then the OS is telling that we are online. </w:t>
+      </w:r>
+      <w:r>
+        <w:t xml:space="preserve">But we cannot tell if we are connected to the internet. </w:t>
+      </w:r>
+      <w:r>
+        <w:t xml:space="preserve">The best way is to try to ping to the server. </w:t>
+      </w:r>
+      <w:bookmarkStart w:id="0" w:name="_GoBack"/>
+      <w:bookmarkEnd w:id="0"/>
+    </w:p>
+    <w:p>
+      <w:pPr>
+        <w:rPr>
+          <w:b/>
+        </w:rPr>
+      </w:pPr>
+      <w:r>
+        <w:rPr>
+          <w:b/>
+        </w:rPr>
+        <w:t>Use cases of Service worker:</w:t>
+      </w:r>
+    </w:p>
+    <w:p>
+      <w:pPr>
+        <w:pStyle w:val="ListParagraph"/>
+        <w:numPr>
+          <w:ilvl w:val="0"/>
+          <w:numId w:val="11"/>
+        </w:numPr>
+      </w:pPr>
+      <w:r>
+        <w:lastRenderedPageBreak/>
+        <w:t xml:space="preserve">Offline web. Similar to an Apache Server. Service worker would act as an proxy that handles the logic at the client end. </w:t>
+      </w:r>
+    </w:p>
+    <w:p>
+      <w:pPr>
+        <w:pStyle w:val="ListParagraph"/>
+        <w:numPr>
+          <w:ilvl w:val="0"/>
+          <w:numId w:val="11"/>
+        </w:numPr>
+      </w:pPr>
+      <w:r>
+        <w:t xml:space="preserve">PWA can be effectively built using service worker. </w:t>
+      </w:r>
+    </w:p>
+    <w:p>
+      <w:pPr>
+        <w:pStyle w:val="ListParagraph"/>
+        <w:numPr>
+          <w:ilvl w:val="0"/>
+          <w:numId w:val="11"/>
+        </w:numPr>
+      </w:pPr>
+      <w:r>
+        <w:t xml:space="preserve">Deliver assets immediately from cache. Or provide local resources faster to the user. </w:t>
+      </w:r>
+    </w:p>
+    <w:p>
+      <w:pPr>
+        <w:pStyle w:val="ListParagraph"/>
+        <w:numPr>
+          <w:ilvl w:val="0"/>
+          <w:numId w:val="11"/>
+        </w:numPr>
+      </w:pPr>
+      <w:r>
+        <w:t>Background update of resources and assets asynchronously.</w:t>
+      </w:r>
+    </w:p>
+    <w:p>
+      <w:pPr>
+        <w:pStyle w:val="ListParagraph"/>
+        <w:numPr>
+          <w:ilvl w:val="0"/>
+          <w:numId w:val="11"/>
+        </w:numPr>
+      </w:pPr>
+      <w:r>
+        <w:t>React to bad n/w connections. If no updated resources is returned then render the cached version.</w:t>
+      </w:r>
+    </w:p>
+    <w:p>
+      <w:pPr>
+        <w:pStyle w:val="ListParagraph"/>
+        <w:numPr>
+          <w:ilvl w:val="0"/>
+          <w:numId w:val="11"/>
+        </w:numPr>
+      </w:pPr>
+      <w:r>
+        <w:t xml:space="preserve">Better response to non-200 responses. </w:t>
+      </w:r>
+    </w:p>
+    <w:p>
+      <w:pPr>
+        <w:pStyle w:val="ListParagraph"/>
+        <w:numPr>
+          <w:ilvl w:val="0"/>
+          <w:numId w:val="11"/>
+        </w:numPr>
+      </w:pPr>
+      <w:r>
+        <w:t xml:space="preserve">Prefetching resources and assets before time. </w:t>
+      </w:r>
+    </w:p>
+    <w:p>
+      <w:pPr>
+        <w:pStyle w:val="ListParagraph"/>
+        <w:numPr>
+          <w:ilvl w:val="0"/>
+          <w:numId w:val="11"/>
+        </w:numPr>
+      </w:pPr>
+      <w:r>
+        <w:t xml:space="preserve">Local content generation. </w:t>
+      </w:r>
+    </w:p>
+    <w:p>
+      <w:pPr>
+        <w:pStyle w:val="ListParagraph"/>
+      </w:pPr>
+    </w:p>
+    <w:p>
+      <w:pPr>
+        <w:ind w:left="1080"/>
+      </w:pPr>
     </w:p>
     <w:p>
       <w:pPr>
@@ -916,43 +1556,1500 @@
         </w:numPr>
       </w:pPr>
       <w:r>
+        <w:t>&lt;meta name="apple-mobile-web-app-status-bar-style" content="black-translucent"&gt;</w:t>
+      </w:r>
+      <w:r>
+        <w:t xml:space="preserve"> along with the header tag and css styles can be used to emulate the theme property of manifest.json file in iOS</w:t>
+      </w:r>
+    </w:p>
+    <w:p>
+      <w:pPr>
+        <w:pStyle w:val="ListParagraph"/>
+        <w:numPr>
+          <w:ilvl w:val="0"/>
+          <w:numId w:val="9"/>
+        </w:numPr>
+      </w:pPr>
+      <w:r>
+        <w:t>In iOS the PWAs are reloaded every time we open the app.</w:t>
+      </w:r>
+      <w:r>
+        <w:t xml:space="preserve"> </w:t>
+      </w:r>
+    </w:p>
+    <w:p>
+      <w:pPr>
+        <w:pStyle w:val="ListParagraph"/>
+        <w:numPr>
+          <w:ilvl w:val="0"/>
+          <w:numId w:val="9"/>
+        </w:numPr>
+      </w:pPr>
+      <w:r>
+        <w:t>&lt;link rel="apple-touch-icon" href="icon_ios.png"&gt;</w:t>
+      </w:r>
+      <w:r>
+        <w:t xml:space="preserve"> to add the icon for PWA in iOS devices like iPhone and iPad.</w:t>
+      </w:r>
+    </w:p>
+    <w:p>
+      <w:pPr>
+        <w:pStyle w:val="Heading2"/>
+        <w:spacing w:before="360" w:after="120"/>
+      </w:pPr>
+      <w:r>
+        <w:rPr>
+          <w:rFonts w:ascii="Arial" w:hAnsi="Arial" w:cs="Arial"/>
+          <w:b/>
+          <w:bCs/>
+          <w:color w:val="000000"/>
+          <w:sz w:val="32"/>
+          <w:szCs w:val="32"/>
+        </w:rPr>
+        <w:t>Links</w:t>
+      </w:r>
+    </w:p>
+    <w:p>
+      <w:pPr>
+        <w:pStyle w:val="NormalWeb"/>
+        <w:spacing w:before="0" w:beforeAutospacing="0" w:after="0" w:afterAutospacing="0"/>
+      </w:pPr>
+      <w:r>
+        <w:t> </w:t>
+      </w:r>
+    </w:p>
+    <w:p>
+      <w:pPr>
+        <w:pStyle w:val="NormalWeb"/>
+        <w:spacing w:before="0" w:beforeAutospacing="0" w:after="0" w:afterAutospacing="0"/>
+      </w:pPr>
+      <w:r>
+        <w:rPr>
+          <w:rFonts w:ascii="Arial" w:hAnsi="Arial" w:cs="Arial"/>
+          <w:color w:val="000000"/>
+          <w:sz w:val="22"/>
+          <w:szCs w:val="22"/>
+        </w:rPr>
+        <w:t>Web App Manifest Generators</w:t>
+      </w:r>
+    </w:p>
+    <w:p>
+      <w:pPr>
+        <w:pStyle w:val="NormalWeb"/>
+        <w:spacing w:before="0" w:beforeAutospacing="0" w:after="0" w:afterAutospacing="0"/>
+      </w:pPr>
+      <w:hyperlink r:id="rId9" w:history="1">
+        <w:r>
+          <w:rPr>
+            <w:rStyle w:val="Hyperlink"/>
+            <w:rFonts w:ascii="Arial" w:hAnsi="Arial" w:cs="Arial"/>
+            <w:color w:val="1155CC"/>
+            <w:sz w:val="22"/>
+            <w:szCs w:val="22"/>
+          </w:rPr>
+          <w:t>https://tomitm.github.io/appmanifest/</w:t>
+        </w:r>
+      </w:hyperlink>
+    </w:p>
+    <w:p>
+      <w:pPr>
+        <w:pStyle w:val="NormalWeb"/>
+        <w:spacing w:before="0" w:beforeAutospacing="0" w:after="0" w:afterAutospacing="0"/>
+      </w:pPr>
+      <w:hyperlink r:id="rId10" w:history="1">
+        <w:r>
+          <w:rPr>
+            <w:rStyle w:val="Hyperlink"/>
+            <w:rFonts w:ascii="Arial" w:hAnsi="Arial" w:cs="Arial"/>
+            <w:color w:val="1155CC"/>
+            <w:sz w:val="22"/>
+            <w:szCs w:val="22"/>
+          </w:rPr>
+          <w:t>https://app-manifest.firebaseapp.com/</w:t>
+        </w:r>
+      </w:hyperlink>
+    </w:p>
+    <w:p>
+      <w:pPr>
+        <w:pStyle w:val="NormalWeb"/>
+        <w:spacing w:before="0" w:beforeAutospacing="0" w:after="0" w:afterAutospacing="0"/>
+      </w:pPr>
+      <w:hyperlink r:id="rId11" w:history="1">
+        <w:r>
+          <w:rPr>
+            <w:rStyle w:val="Hyperlink"/>
+            <w:rFonts w:ascii="Arial" w:hAnsi="Arial" w:cs="Arial"/>
+            <w:color w:val="1155CC"/>
+            <w:sz w:val="22"/>
+            <w:szCs w:val="22"/>
+          </w:rPr>
+          <w:t>https://brucelawson.github.io/manifest/</w:t>
+        </w:r>
+      </w:hyperlink>
+      <w:r>
+        <w:rPr>
+          <w:rFonts w:ascii="Arial" w:hAnsi="Arial" w:cs="Arial"/>
+          <w:color w:val="000000"/>
+          <w:sz w:val="22"/>
+          <w:szCs w:val="22"/>
+        </w:rPr>
+        <w:t xml:space="preserve"> </w:t>
+      </w:r>
+    </w:p>
+    <w:p>
+      <w:pPr>
+        <w:pStyle w:val="NormalWeb"/>
+        <w:spacing w:before="0" w:beforeAutospacing="0" w:after="0" w:afterAutospacing="0"/>
+      </w:pPr>
+      <w:r>
+        <w:t> </w:t>
+      </w:r>
+    </w:p>
+    <w:p>
+      <w:pPr>
+        <w:pStyle w:val="NormalWeb"/>
+        <w:spacing w:before="0" w:beforeAutospacing="0" w:after="0" w:afterAutospacing="0"/>
+      </w:pPr>
+      <w:r>
+        <w:rPr>
+          <w:rFonts w:ascii="Arial" w:hAnsi="Arial" w:cs="Arial"/>
+          <w:color w:val="000000"/>
+          <w:sz w:val="22"/>
+          <w:szCs w:val="22"/>
+        </w:rPr>
+        <w:t>Icon Generators</w:t>
+      </w:r>
+    </w:p>
+    <w:p>
+      <w:pPr>
+        <w:pStyle w:val="NormalWeb"/>
+        <w:spacing w:before="0" w:beforeAutospacing="0" w:after="0" w:afterAutospacing="0"/>
+      </w:pPr>
+      <w:hyperlink r:id="rId12" w:history="1">
+        <w:r>
+          <w:rPr>
+            <w:rStyle w:val="Hyperlink"/>
+            <w:rFonts w:ascii="Arial" w:hAnsi="Arial" w:cs="Arial"/>
+            <w:color w:val="1155CC"/>
+            <w:sz w:val="22"/>
+            <w:szCs w:val="22"/>
+          </w:rPr>
+          <w:t>http://appicon.build/</w:t>
+        </w:r>
+      </w:hyperlink>
+      <w:r>
+        <w:rPr>
+          <w:rFonts w:ascii="Arial" w:hAnsi="Arial" w:cs="Arial"/>
+          <w:color w:val="000000"/>
+          <w:sz w:val="22"/>
+          <w:szCs w:val="22"/>
+        </w:rPr>
+        <w:t xml:space="preserve"> </w:t>
+      </w:r>
+    </w:p>
+    <w:p>
+      <w:pPr>
+        <w:pStyle w:val="NormalWeb"/>
+        <w:spacing w:before="0" w:beforeAutospacing="0" w:after="0" w:afterAutospacing="0"/>
+      </w:pPr>
+      <w:hyperlink r:id="rId13" w:anchor="foreground.type=clipart&amp;foreground.clipart=android&amp;foreground.space.trim=1&amp;foreground.space.pad=0.25&amp;foreColor=rgba(96%2C%20125%2C%20139%2C%200)&amp;backColor=rgb(68%2C%20138%2C%20255)&amp;crop=0&amp;backgroundShape=square&amp;effects=none&amp;name=ic_launcher" w:history="1">
+        <w:r>
+          <w:rPr>
+            <w:rStyle w:val="Hyperlink"/>
+            <w:rFonts w:ascii="Arial" w:hAnsi="Arial" w:cs="Arial"/>
+            <w:color w:val="1155CC"/>
+            <w:sz w:val="22"/>
+            <w:szCs w:val="22"/>
+          </w:rPr>
+          <w:t>https://romannurik.github.io/AndroidAssetStudio/icons-launcher.html</w:t>
+        </w:r>
+      </w:hyperlink>
+    </w:p>
+    <w:p>
+      <w:pPr>
+        <w:pStyle w:val="NormalWeb"/>
+        <w:spacing w:before="0" w:beforeAutospacing="0" w:after="0" w:afterAutospacing="0"/>
+      </w:pPr>
+      <w:r>
+        <w:t> </w:t>
+      </w:r>
+    </w:p>
+    <w:p>
+      <w:pPr>
+        <w:pStyle w:val="Heading2"/>
+        <w:spacing w:before="360" w:after="120"/>
+      </w:pPr>
+      <w:r>
+        <w:rPr>
+          <w:rFonts w:ascii="Arial" w:hAnsi="Arial" w:cs="Arial"/>
+          <w:b/>
+          <w:bCs/>
+          <w:color w:val="000000"/>
+          <w:sz w:val="32"/>
+          <w:szCs w:val="32"/>
+        </w:rPr>
+        <w:t>Snippets</w:t>
+      </w:r>
+    </w:p>
+    <w:p>
+      <w:pPr>
+        <w:pStyle w:val="Heading3"/>
+        <w:spacing w:before="320" w:after="80"/>
+      </w:pPr>
+      <w:r>
+        <w:rPr>
+          <w:rFonts w:ascii="Arial" w:hAnsi="Arial" w:cs="Arial"/>
+          <w:b/>
+          <w:bCs/>
+          <w:color w:val="434343"/>
+          <w:sz w:val="28"/>
+          <w:szCs w:val="28"/>
+        </w:rPr>
+        <w:t>iOS Meta Tags</w:t>
+      </w:r>
+    </w:p>
+    <w:p>
+      <w:pPr>
+        <w:pStyle w:val="NormalWeb"/>
+        <w:spacing w:before="0" w:beforeAutospacing="0" w:after="0" w:afterAutospacing="0"/>
+      </w:pPr>
+      <w:r>
+        <w:rPr>
+          <w:rFonts w:ascii="Arial" w:hAnsi="Arial" w:cs="Arial"/>
+          <w:color w:val="000000"/>
+          <w:sz w:val="22"/>
+          <w:szCs w:val="22"/>
+        </w:rPr>
+        <w:t>&lt;meta name='viewport' content='width=device-width,initial-scale=1'&gt;</w:t>
+      </w:r>
+    </w:p>
+    <w:p>
+      <w:pPr>
+        <w:pStyle w:val="NormalWeb"/>
+        <w:spacing w:before="0" w:beforeAutospacing="0" w:after="0" w:afterAutospacing="0"/>
+      </w:pPr>
+      <w:r>
+        <w:rPr>
+          <w:rFonts w:ascii="Arial" w:hAnsi="Arial" w:cs="Arial"/>
+          <w:color w:val="000000"/>
+          <w:sz w:val="22"/>
+          <w:szCs w:val="22"/>
+        </w:rPr>
+        <w:t>&lt;meta name="apple-mobile-web-app-capable" content="yes"&gt;</w:t>
+      </w:r>
+    </w:p>
+    <w:p>
+      <w:pPr>
+        <w:pStyle w:val="NormalWeb"/>
+        <w:spacing w:before="0" w:beforeAutospacing="0" w:after="0" w:afterAutospacing="0"/>
+      </w:pPr>
+      <w:r>
+        <w:rPr>
+          <w:rFonts w:ascii="Arial" w:hAnsi="Arial" w:cs="Arial"/>
+          <w:color w:val="000000"/>
+          <w:sz w:val="22"/>
+          <w:szCs w:val="22"/>
+        </w:rPr>
         <w:lastRenderedPageBreak/>
-        <w:t>&lt;meta name="apple-mobile-web-app-status-bar-style" content="black-translucent"&gt;</w:t>
-      </w:r>
-      <w:r>
-        <w:t xml:space="preserve"> along with the header tag and css styles can be used to emulate the theme property of manifest.json file in iOS</w:t>
-      </w:r>
-    </w:p>
-    <w:p>
-      <w:pPr>
-        <w:pStyle w:val="ListParagraph"/>
-        <w:numPr>
-          <w:ilvl w:val="0"/>
-          <w:numId w:val="9"/>
-        </w:numPr>
-      </w:pPr>
-      <w:r>
-        <w:t>In iOS the PWAs are reloaded every time we open the app.</w:t>
-      </w:r>
-      <w:r>
-        <w:t xml:space="preserve"> </w:t>
-      </w:r>
-    </w:p>
-    <w:p>
-      <w:pPr>
-        <w:pStyle w:val="ListParagraph"/>
-        <w:numPr>
-          <w:ilvl w:val="0"/>
-          <w:numId w:val="9"/>
-        </w:numPr>
-      </w:pPr>
-      <w:r>
-        <w:t>&lt;link rel="apple-touch-icon" href="icon_ios.png"&gt;</w:t>
-      </w:r>
-      <w:r>
-        <w:t xml:space="preserve"> to add the icon for PWA in iOS devices like iPhone and iPad.</w:t>
-      </w:r>
-    </w:p>
+        <w:t>&lt;meta name="apple-mobile-web-app-title" content="Fluent 2017"&gt;</w:t>
+      </w:r>
+    </w:p>
+    <w:p>
+      <w:pPr>
+        <w:pStyle w:val="NormalWeb"/>
+        <w:spacing w:before="0" w:beforeAutospacing="0" w:after="0" w:afterAutospacing="0"/>
+      </w:pPr>
+      <w:r>
+        <w:rPr>
+          <w:rFonts w:ascii="Arial" w:hAnsi="Arial" w:cs="Arial"/>
+          <w:color w:val="000000"/>
+          <w:sz w:val="22"/>
+          <w:szCs w:val="22"/>
+        </w:rPr>
+        <w:t>&lt;meta name="apple-mobile-web-app-status-bar-style"</w:t>
+      </w:r>
+    </w:p>
+    <w:p>
+      <w:pPr>
+        <w:pStyle w:val="NormalWeb"/>
+        <w:spacing w:before="0" w:beforeAutospacing="0" w:after="0" w:afterAutospacing="0"/>
+      </w:pPr>
+      <w:r>
+        <w:rPr>
+          <w:rFonts w:ascii="Arial" w:hAnsi="Arial" w:cs="Arial"/>
+          <w:color w:val="000000"/>
+          <w:sz w:val="22"/>
+          <w:szCs w:val="22"/>
+        </w:rPr>
+        <w:t>     content="black-translucent"&gt;</w:t>
+      </w:r>
+    </w:p>
+    <w:p>
+      <w:pPr>
+        <w:pStyle w:val="NormalWeb"/>
+        <w:spacing w:before="0" w:beforeAutospacing="0" w:after="0" w:afterAutospacing="0"/>
+      </w:pPr>
+      <w:r>
+        <w:rPr>
+          <w:rFonts w:ascii="Arial" w:hAnsi="Arial" w:cs="Arial"/>
+          <w:color w:val="000000"/>
+          <w:sz w:val="22"/>
+          <w:szCs w:val="22"/>
+        </w:rPr>
+        <w:t>&lt;link rel="apple-touch-icon" href="icon_ios.png"&gt;      </w:t>
+      </w:r>
+    </w:p>
+    <w:p>
+      <w:pPr>
+        <w:pStyle w:val="NormalWeb"/>
+        <w:spacing w:before="0" w:beforeAutospacing="0" w:after="0" w:afterAutospacing="0"/>
+      </w:pPr>
+      <w:r>
+        <w:rPr>
+          <w:rFonts w:ascii="Arial" w:hAnsi="Arial" w:cs="Arial"/>
+          <w:color w:val="000000"/>
+          <w:sz w:val="22"/>
+          <w:szCs w:val="22"/>
+        </w:rPr>
+        <w:t>     </w:t>
+      </w:r>
+    </w:p>
+    <w:p>
+      <w:pPr>
+        <w:pStyle w:val="NormalWeb"/>
+        <w:spacing w:before="0" w:beforeAutospacing="0" w:after="0" w:afterAutospacing="0"/>
+      </w:pPr>
+      <w:r>
+        <w:t> </w:t>
+      </w:r>
+    </w:p>
+    <w:p>
+      <w:pPr>
+        <w:pStyle w:val="Heading3"/>
+        <w:spacing w:before="320" w:after="80"/>
+      </w:pPr>
+      <w:r>
+        <w:rPr>
+          <w:rFonts w:ascii="Arial" w:hAnsi="Arial" w:cs="Arial"/>
+          <w:b/>
+          <w:bCs/>
+          <w:color w:val="434343"/>
+          <w:sz w:val="28"/>
+          <w:szCs w:val="28"/>
+        </w:rPr>
+        <w:t>Service Workers Snippets</w:t>
+      </w:r>
+    </w:p>
+    <w:p>
+      <w:pPr>
+        <w:pStyle w:val="NormalWeb"/>
+        <w:spacing w:before="0" w:beforeAutospacing="0" w:after="0" w:afterAutospacing="0"/>
+      </w:pPr>
+      <w:r>
+        <w:rPr>
+          <w:rFonts w:ascii="Arial" w:hAnsi="Arial" w:cs="Arial"/>
+          <w:b/>
+          <w:bCs/>
+          <w:color w:val="000000"/>
+          <w:sz w:val="22"/>
+          <w:szCs w:val="22"/>
+        </w:rPr>
+        <w:t>Registration</w:t>
+      </w:r>
+    </w:p>
+    <w:p>
+      <w:pPr>
+        <w:pStyle w:val="NormalWeb"/>
+        <w:spacing w:before="0" w:beforeAutospacing="0" w:after="0" w:afterAutospacing="0"/>
+      </w:pPr>
+      <w:r>
+        <w:rPr>
+          <w:rFonts w:ascii="Arial" w:hAnsi="Arial" w:cs="Arial"/>
+          <w:color w:val="000000"/>
+          <w:sz w:val="22"/>
+          <w:szCs w:val="22"/>
+        </w:rPr>
+        <w:t>if ('serviceWorker' in navigator) {</w:t>
+      </w:r>
+    </w:p>
+    <w:p>
+      <w:pPr>
+        <w:pStyle w:val="NormalWeb"/>
+        <w:spacing w:before="0" w:beforeAutospacing="0" w:after="0" w:afterAutospacing="0"/>
+      </w:pPr>
+      <w:r>
+        <w:rPr>
+          <w:rFonts w:ascii="Arial" w:hAnsi="Arial" w:cs="Arial"/>
+          <w:color w:val="000000"/>
+          <w:sz w:val="22"/>
+          <w:szCs w:val="22"/>
+        </w:rPr>
+        <w:t>   navigator.serviceWorker.register("serviceworker.js")</w:t>
+      </w:r>
+    </w:p>
+    <w:p>
+      <w:pPr>
+        <w:pStyle w:val="NormalWeb"/>
+        <w:spacing w:before="0" w:beforeAutospacing="0" w:after="0" w:afterAutospacing="0"/>
+      </w:pPr>
+      <w:r>
+        <w:rPr>
+          <w:rFonts w:ascii="Arial" w:hAnsi="Arial" w:cs="Arial"/>
+          <w:color w:val="000000"/>
+          <w:sz w:val="22"/>
+          <w:szCs w:val="22"/>
+        </w:rPr>
+        <w:t>       .then(function(registration) {</w:t>
+      </w:r>
+    </w:p>
+    <w:p>
+      <w:pPr>
+        <w:pStyle w:val="NormalWeb"/>
+        <w:spacing w:before="0" w:beforeAutospacing="0" w:after="0" w:afterAutospacing="0"/>
+      </w:pPr>
+      <w:r>
+        <w:rPr>
+          <w:rFonts w:ascii="Arial" w:hAnsi="Arial" w:cs="Arial"/>
+          <w:color w:val="000000"/>
+          <w:sz w:val="22"/>
+          <w:szCs w:val="22"/>
+        </w:rPr>
+        <w:t>   // Worker is registered   </w:t>
+      </w:r>
+    </w:p>
+    <w:p>
+      <w:pPr>
+        <w:pStyle w:val="NormalWeb"/>
+        <w:spacing w:before="0" w:beforeAutospacing="0" w:after="0" w:afterAutospacing="0"/>
+      </w:pPr>
+      <w:r>
+        <w:rPr>
+          <w:rFonts w:ascii="Arial" w:hAnsi="Arial" w:cs="Arial"/>
+          <w:color w:val="000000"/>
+          <w:sz w:val="22"/>
+          <w:szCs w:val="22"/>
+        </w:rPr>
+        <w:t>   }).catch(function(error) {</w:t>
+      </w:r>
+    </w:p>
+    <w:p>
+      <w:pPr>
+        <w:pStyle w:val="NormalWeb"/>
+        <w:spacing w:before="0" w:beforeAutospacing="0" w:after="0" w:afterAutospacing="0"/>
+      </w:pPr>
+      <w:r>
+        <w:rPr>
+          <w:rFonts w:ascii="Arial" w:hAnsi="Arial" w:cs="Arial"/>
+          <w:color w:val="000000"/>
+          <w:sz w:val="22"/>
+          <w:szCs w:val="22"/>
+        </w:rPr>
+        <w:t xml:space="preserve">   // There was an error registering the SW </w:t>
+      </w:r>
+    </w:p>
+    <w:p>
+      <w:pPr>
+        <w:pStyle w:val="NormalWeb"/>
+        <w:spacing w:before="0" w:beforeAutospacing="0" w:after="0" w:afterAutospacing="0"/>
+      </w:pPr>
+      <w:r>
+        <w:rPr>
+          <w:rFonts w:ascii="Arial" w:hAnsi="Arial" w:cs="Arial"/>
+          <w:color w:val="000000"/>
+          <w:sz w:val="22"/>
+          <w:szCs w:val="22"/>
+        </w:rPr>
+        <w:t>   });     </w:t>
+      </w:r>
+    </w:p>
+    <w:p>
+      <w:pPr>
+        <w:pStyle w:val="NormalWeb"/>
+        <w:spacing w:before="0" w:beforeAutospacing="0" w:after="0" w:afterAutospacing="0"/>
+      </w:pPr>
+      <w:r>
+        <w:rPr>
+          <w:rFonts w:ascii="Arial" w:hAnsi="Arial" w:cs="Arial"/>
+          <w:color w:val="000000"/>
+          <w:sz w:val="22"/>
+          <w:szCs w:val="22"/>
+        </w:rPr>
+        <w:t>}</w:t>
+      </w:r>
+    </w:p>
+    <w:p>
+      <w:pPr>
+        <w:pStyle w:val="NormalWeb"/>
+        <w:spacing w:before="0" w:beforeAutospacing="0" w:after="0" w:afterAutospacing="0"/>
+      </w:pPr>
+      <w:r>
+        <w:t> </w:t>
+      </w:r>
+    </w:p>
+    <w:p>
+      <w:pPr>
+        <w:pStyle w:val="NormalWeb"/>
+        <w:spacing w:before="0" w:beforeAutospacing="0" w:after="0" w:afterAutospacing="0"/>
+      </w:pPr>
+      <w:r>
+        <w:rPr>
+          <w:rFonts w:ascii="Arial" w:hAnsi="Arial" w:cs="Arial"/>
+          <w:b/>
+          <w:bCs/>
+          <w:color w:val="000000"/>
+          <w:sz w:val="22"/>
+          <w:szCs w:val="22"/>
+        </w:rPr>
+        <w:t>Basic Add to Cache</w:t>
+      </w:r>
+    </w:p>
+    <w:p>
+      <w:pPr>
+        <w:pStyle w:val="NormalWeb"/>
+        <w:spacing w:before="0" w:beforeAutospacing="0" w:after="0" w:afterAutospacing="0"/>
+      </w:pPr>
+      <w:r>
+        <w:rPr>
+          <w:rFonts w:ascii="Arial" w:hAnsi="Arial" w:cs="Arial"/>
+          <w:color w:val="000000"/>
+          <w:sz w:val="22"/>
+          <w:szCs w:val="22"/>
+        </w:rPr>
+        <w:t>var urls = [];</w:t>
+      </w:r>
+    </w:p>
+    <w:p>
+      <w:pPr>
+        <w:pStyle w:val="NormalWeb"/>
+        <w:spacing w:before="0" w:beforeAutospacing="0" w:after="0" w:afterAutospacing="0"/>
+      </w:pPr>
+      <w:r>
+        <w:t> </w:t>
+      </w:r>
+    </w:p>
+    <w:p>
+      <w:pPr>
+        <w:pStyle w:val="NormalWeb"/>
+        <w:spacing w:before="0" w:beforeAutospacing="0" w:after="0" w:afterAutospacing="0"/>
+      </w:pPr>
+      <w:r>
+        <w:rPr>
+          <w:rFonts w:ascii="Arial" w:hAnsi="Arial" w:cs="Arial"/>
+          <w:color w:val="000000"/>
+          <w:sz w:val="22"/>
+          <w:szCs w:val="22"/>
+        </w:rPr>
+        <w:t>self.addEventListener("install", function(event) {</w:t>
+      </w:r>
+    </w:p>
+    <w:p>
+      <w:pPr>
+        <w:pStyle w:val="NormalWeb"/>
+        <w:spacing w:before="0" w:beforeAutospacing="0" w:after="0" w:afterAutospacing="0"/>
+      </w:pPr>
+      <w:r>
+        <w:rPr>
+          <w:rFonts w:ascii="Arial" w:hAnsi="Arial" w:cs="Arial"/>
+          <w:color w:val="000000"/>
+          <w:sz w:val="22"/>
+          <w:szCs w:val="22"/>
+        </w:rPr>
+        <w:t xml:space="preserve">   console.log("The SW is now installed"); </w:t>
+      </w:r>
+    </w:p>
+    <w:p>
+      <w:pPr>
+        <w:pStyle w:val="NormalWeb"/>
+        <w:spacing w:before="0" w:beforeAutospacing="0" w:after="0" w:afterAutospacing="0"/>
+      </w:pPr>
+      <w:r>
+        <w:rPr>
+          <w:rFonts w:ascii="Arial" w:hAnsi="Arial" w:cs="Arial"/>
+          <w:color w:val="000000"/>
+          <w:sz w:val="22"/>
+          <w:szCs w:val="22"/>
+        </w:rPr>
+        <w:t>   event.waitUntil(caches.open("myAppCache").then(function(cache) {</w:t>
+      </w:r>
+    </w:p>
+    <w:p>
+      <w:pPr>
+        <w:pStyle w:val="NormalWeb"/>
+        <w:spacing w:before="0" w:beforeAutospacing="0" w:after="0" w:afterAutospacing="0"/>
+      </w:pPr>
+      <w:r>
+        <w:rPr>
+          <w:rFonts w:ascii="Arial" w:hAnsi="Arial" w:cs="Arial"/>
+          <w:color w:val="000000"/>
+          <w:sz w:val="22"/>
+          <w:szCs w:val="22"/>
+        </w:rPr>
+        <w:t>       return cache.addAll(urls);</w:t>
+      </w:r>
+    </w:p>
+    <w:p>
+      <w:pPr>
+        <w:pStyle w:val="NormalWeb"/>
+        <w:spacing w:before="0" w:beforeAutospacing="0" w:after="0" w:afterAutospacing="0"/>
+      </w:pPr>
+      <w:r>
+        <w:rPr>
+          <w:rFonts w:ascii="Arial" w:hAnsi="Arial" w:cs="Arial"/>
+          <w:color w:val="000000"/>
+          <w:sz w:val="22"/>
+          <w:szCs w:val="22"/>
+        </w:rPr>
+        <w:t>   }));</w:t>
+      </w:r>
+    </w:p>
+    <w:p>
+      <w:pPr>
+        <w:pStyle w:val="NormalWeb"/>
+        <w:spacing w:before="0" w:beforeAutospacing="0" w:after="0" w:afterAutospacing="0"/>
+      </w:pPr>
+      <w:r>
+        <w:rPr>
+          <w:rFonts w:ascii="Arial" w:hAnsi="Arial" w:cs="Arial"/>
+          <w:color w:val="000000"/>
+          <w:sz w:val="22"/>
+          <w:szCs w:val="22"/>
+        </w:rPr>
+        <w:t>});</w:t>
+      </w:r>
+    </w:p>
+    <w:p>
+      <w:pPr>
+        <w:pStyle w:val="NormalWeb"/>
+        <w:spacing w:before="0" w:beforeAutospacing="0" w:after="0" w:afterAutospacing="0"/>
+      </w:pPr>
+      <w:r>
+        <w:t> </w:t>
+      </w:r>
+    </w:p>
+    <w:p>
+      <w:pPr>
+        <w:pStyle w:val="NormalWeb"/>
+        <w:spacing w:before="0" w:beforeAutospacing="0" w:after="0" w:afterAutospacing="0"/>
+      </w:pPr>
+      <w:r>
+        <w:t> </w:t>
+      </w:r>
+    </w:p>
+    <w:p>
+      <w:pPr>
+        <w:pStyle w:val="NormalWeb"/>
+        <w:spacing w:before="0" w:beforeAutospacing="0" w:after="0" w:afterAutospacing="0"/>
+      </w:pPr>
+      <w:r>
+        <w:rPr>
+          <w:rFonts w:ascii="Arial" w:hAnsi="Arial" w:cs="Arial"/>
+          <w:b/>
+          <w:bCs/>
+          <w:color w:val="000000"/>
+          <w:sz w:val="22"/>
+          <w:szCs w:val="22"/>
+        </w:rPr>
+        <w:t>Fetch</w:t>
+      </w:r>
+    </w:p>
+    <w:p>
+      <w:pPr>
+        <w:pStyle w:val="NormalWeb"/>
+        <w:spacing w:before="0" w:beforeAutospacing="0" w:after="0" w:afterAutospacing="0"/>
+      </w:pPr>
+      <w:r>
+        <w:rPr>
+          <w:rFonts w:ascii="Arial" w:hAnsi="Arial" w:cs="Arial"/>
+          <w:color w:val="000000"/>
+          <w:sz w:val="22"/>
+          <w:szCs w:val="22"/>
+        </w:rPr>
+        <w:t>self.addEventListener("fetch", function(event) {</w:t>
+      </w:r>
+    </w:p>
+    <w:p>
+      <w:pPr>
+        <w:pStyle w:val="NormalWeb"/>
+        <w:spacing w:before="0" w:beforeAutospacing="0" w:after="0" w:afterAutospacing="0"/>
+      </w:pPr>
+      <w:r>
+        <w:rPr>
+          <w:rFonts w:ascii="Arial" w:hAnsi="Arial" w:cs="Arial"/>
+          <w:color w:val="000000"/>
+          <w:sz w:val="22"/>
+          <w:szCs w:val="22"/>
+        </w:rPr>
+        <w:t>   event.respondWith(caches.match(event.request)</w:t>
+      </w:r>
+    </w:p>
+    <w:p>
+      <w:pPr>
+        <w:pStyle w:val="NormalWeb"/>
+        <w:spacing w:before="0" w:beforeAutospacing="0" w:after="0" w:afterAutospacing="0"/>
+      </w:pPr>
+      <w:r>
+        <w:rPr>
+          <w:rFonts w:ascii="Arial" w:hAnsi="Arial" w:cs="Arial"/>
+          <w:color w:val="000000"/>
+          <w:sz w:val="22"/>
+          <w:szCs w:val="22"/>
+        </w:rPr>
+        <w:t>       .then(function(response) {</w:t>
+      </w:r>
+    </w:p>
+    <w:p>
+      <w:pPr>
+        <w:pStyle w:val="NormalWeb"/>
+        <w:spacing w:before="0" w:beforeAutospacing="0" w:after="0" w:afterAutospacing="0"/>
+      </w:pPr>
+      <w:r>
+        <w:rPr>
+          <w:rFonts w:ascii="Arial" w:hAnsi="Arial" w:cs="Arial"/>
+          <w:color w:val="000000"/>
+          <w:sz w:val="22"/>
+          <w:szCs w:val="22"/>
+        </w:rPr>
+        <w:t>           if (response) {</w:t>
+      </w:r>
+    </w:p>
+    <w:p>
+      <w:pPr>
+        <w:pStyle w:val="NormalWeb"/>
+        <w:spacing w:before="0" w:beforeAutospacing="0" w:after="0" w:afterAutospacing="0"/>
+      </w:pPr>
+      <w:r>
+        <w:rPr>
+          <w:rFonts w:ascii="Arial" w:hAnsi="Arial" w:cs="Arial"/>
+          <w:color w:val="000000"/>
+          <w:sz w:val="22"/>
+          <w:szCs w:val="22"/>
+        </w:rPr>
+        <w:t xml:space="preserve">               // The request is in the cache </w:t>
+      </w:r>
+    </w:p>
+    <w:p>
+      <w:pPr>
+        <w:pStyle w:val="NormalWeb"/>
+        <w:spacing w:before="0" w:beforeAutospacing="0" w:after="0" w:afterAutospacing="0"/>
+      </w:pPr>
+      <w:r>
+        <w:rPr>
+          <w:rFonts w:ascii="Arial" w:hAnsi="Arial" w:cs="Arial"/>
+          <w:color w:val="000000"/>
+          <w:sz w:val="22"/>
+          <w:szCs w:val="22"/>
+        </w:rPr>
+        <w:t>               return response;</w:t>
+      </w:r>
+    </w:p>
+    <w:p>
+      <w:pPr>
+        <w:pStyle w:val="NormalWeb"/>
+        <w:spacing w:before="0" w:beforeAutospacing="0" w:after="0" w:afterAutospacing="0"/>
+      </w:pPr>
+      <w:r>
+        <w:rPr>
+          <w:rFonts w:ascii="Arial" w:hAnsi="Arial" w:cs="Arial"/>
+          <w:color w:val="000000"/>
+          <w:sz w:val="22"/>
+          <w:szCs w:val="22"/>
+        </w:rPr>
+        <w:t>           } else {</w:t>
+      </w:r>
+    </w:p>
+    <w:p>
+      <w:pPr>
+        <w:pStyle w:val="NormalWeb"/>
+        <w:spacing w:before="0" w:beforeAutospacing="0" w:after="0" w:afterAutospacing="0"/>
+      </w:pPr>
+      <w:r>
+        <w:rPr>
+          <w:rFonts w:ascii="Arial" w:hAnsi="Arial" w:cs="Arial"/>
+          <w:color w:val="000000"/>
+          <w:sz w:val="22"/>
+          <w:szCs w:val="22"/>
+        </w:rPr>
+        <w:t>               // We need to go to the network  </w:t>
+      </w:r>
+    </w:p>
+    <w:p>
+      <w:pPr>
+        <w:pStyle w:val="NormalWeb"/>
+        <w:spacing w:before="0" w:beforeAutospacing="0" w:after="0" w:afterAutospacing="0"/>
+      </w:pPr>
+      <w:r>
+        <w:rPr>
+          <w:rFonts w:ascii="Arial" w:hAnsi="Arial" w:cs="Arial"/>
+          <w:color w:val="000000"/>
+          <w:sz w:val="22"/>
+          <w:szCs w:val="22"/>
+        </w:rPr>
+        <w:t>               return fetch(event.request);</w:t>
+      </w:r>
+    </w:p>
+    <w:p>
+      <w:pPr>
+        <w:pStyle w:val="NormalWeb"/>
+        <w:spacing w:before="0" w:beforeAutospacing="0" w:after="0" w:afterAutospacing="0"/>
+      </w:pPr>
+      <w:r>
+        <w:rPr>
+          <w:rFonts w:ascii="Arial" w:hAnsi="Arial" w:cs="Arial"/>
+          <w:color w:val="000000"/>
+          <w:sz w:val="22"/>
+          <w:szCs w:val="22"/>
+        </w:rPr>
+        <w:t>           }</w:t>
+      </w:r>
+    </w:p>
+    <w:p>
+      <w:pPr>
+        <w:pStyle w:val="NormalWeb"/>
+        <w:spacing w:before="0" w:beforeAutospacing="0" w:after="0" w:afterAutospacing="0"/>
+      </w:pPr>
+      <w:r>
+        <w:rPr>
+          <w:rFonts w:ascii="Arial" w:hAnsi="Arial" w:cs="Arial"/>
+          <w:color w:val="000000"/>
+          <w:sz w:val="22"/>
+          <w:szCs w:val="22"/>
+        </w:rPr>
+        <w:t>       })</w:t>
+      </w:r>
+    </w:p>
+    <w:p>
+      <w:pPr>
+        <w:pStyle w:val="NormalWeb"/>
+        <w:spacing w:before="0" w:beforeAutospacing="0" w:after="0" w:afterAutospacing="0"/>
+      </w:pPr>
+      <w:r>
+        <w:rPr>
+          <w:rFonts w:ascii="Arial" w:hAnsi="Arial" w:cs="Arial"/>
+          <w:color w:val="000000"/>
+          <w:sz w:val="22"/>
+          <w:szCs w:val="22"/>
+        </w:rPr>
+        <w:t>   );</w:t>
+      </w:r>
+    </w:p>
+    <w:p>
+      <w:pPr>
+        <w:pStyle w:val="NormalWeb"/>
+        <w:spacing w:before="0" w:beforeAutospacing="0" w:after="0" w:afterAutospacing="0"/>
+      </w:pPr>
+      <w:r>
+        <w:rPr>
+          <w:rFonts w:ascii="Arial" w:hAnsi="Arial" w:cs="Arial"/>
+          <w:color w:val="000000"/>
+          <w:sz w:val="22"/>
+          <w:szCs w:val="22"/>
+        </w:rPr>
+        <w:t>});</w:t>
+      </w:r>
+    </w:p>
+    <w:p>
+      <w:pPr>
+        <w:pStyle w:val="NormalWeb"/>
+        <w:spacing w:before="0" w:beforeAutospacing="0" w:after="0" w:afterAutospacing="0"/>
+      </w:pPr>
+      <w:r>
+        <w:t> </w:t>
+      </w:r>
+    </w:p>
+    <w:p>
+      <w:pPr>
+        <w:pStyle w:val="NormalWeb"/>
+        <w:spacing w:before="0" w:beforeAutospacing="0" w:after="0" w:afterAutospacing="0"/>
+      </w:pPr>
+      <w:r>
+        <w:rPr>
+          <w:rFonts w:ascii="Arial" w:hAnsi="Arial" w:cs="Arial"/>
+          <w:b/>
+          <w:bCs/>
+          <w:color w:val="000000"/>
+          <w:sz w:val="22"/>
+          <w:szCs w:val="22"/>
+        </w:rPr>
+        <w:t>Fetch: Stale while Revalidate</w:t>
+      </w:r>
+    </w:p>
+    <w:p>
+      <w:pPr>
+        <w:pStyle w:val="NormalWeb"/>
+        <w:spacing w:before="0" w:beforeAutospacing="0" w:after="0" w:afterAutospacing="0"/>
+      </w:pPr>
+      <w:r>
+        <w:rPr>
+          <w:rFonts w:ascii="Arial" w:hAnsi="Arial" w:cs="Arial"/>
+          <w:color w:val="000000"/>
+          <w:sz w:val="22"/>
+          <w:szCs w:val="22"/>
+        </w:rPr>
+        <w:t>self.addEventListener('fetch', function(event) {</w:t>
+      </w:r>
+    </w:p>
+    <w:p>
+      <w:pPr>
+        <w:pStyle w:val="NormalWeb"/>
+        <w:spacing w:before="0" w:beforeAutospacing="0" w:after="0" w:afterAutospacing="0"/>
+      </w:pPr>
+      <w:r>
+        <w:rPr>
+          <w:rFonts w:ascii="Arial" w:hAnsi="Arial" w:cs="Arial"/>
+          <w:color w:val="000000"/>
+          <w:sz w:val="22"/>
+          <w:szCs w:val="22"/>
+        </w:rPr>
+        <w:t>   event.respondWith(</w:t>
+      </w:r>
+    </w:p>
+    <w:p>
+      <w:pPr>
+        <w:pStyle w:val="NormalWeb"/>
+        <w:spacing w:before="0" w:beforeAutospacing="0" w:after="0" w:afterAutospacing="0"/>
+      </w:pPr>
+      <w:r>
+        <w:rPr>
+          <w:rFonts w:ascii="Arial" w:hAnsi="Arial" w:cs="Arial"/>
+          <w:color w:val="000000"/>
+          <w:sz w:val="22"/>
+          <w:szCs w:val="22"/>
+        </w:rPr>
+        <w:t>       caches.match(event.request)</w:t>
+      </w:r>
+    </w:p>
+    <w:p>
+      <w:pPr>
+        <w:pStyle w:val="NormalWeb"/>
+        <w:spacing w:before="0" w:beforeAutospacing="0" w:after="0" w:afterAutospacing="0"/>
+      </w:pPr>
+      <w:r>
+        <w:rPr>
+          <w:rFonts w:ascii="Arial" w:hAnsi="Arial" w:cs="Arial"/>
+          <w:color w:val="000000"/>
+          <w:sz w:val="22"/>
+          <w:szCs w:val="22"/>
+        </w:rPr>
+        <w:t>           .then(function(response) {</w:t>
+      </w:r>
+    </w:p>
+    <w:p>
+      <w:pPr>
+        <w:pStyle w:val="NormalWeb"/>
+        <w:spacing w:before="0" w:beforeAutospacing="0" w:after="0" w:afterAutospacing="0"/>
+      </w:pPr>
+      <w:r>
+        <w:rPr>
+          <w:rFonts w:ascii="Arial" w:hAnsi="Arial" w:cs="Arial"/>
+          <w:color w:val="000000"/>
+          <w:sz w:val="22"/>
+          <w:szCs w:val="22"/>
+        </w:rPr>
+        <w:lastRenderedPageBreak/>
+        <w:t>               // Even if the response is in the cache, we fetch it</w:t>
+      </w:r>
+    </w:p>
+    <w:p>
+      <w:pPr>
+        <w:pStyle w:val="NormalWeb"/>
+        <w:spacing w:before="0" w:beforeAutospacing="0" w:after="0" w:afterAutospacing="0"/>
+      </w:pPr>
+      <w:r>
+        <w:rPr>
+          <w:rFonts w:ascii="Arial" w:hAnsi="Arial" w:cs="Arial"/>
+          <w:color w:val="000000"/>
+          <w:sz w:val="22"/>
+          <w:szCs w:val="22"/>
+        </w:rPr>
+        <w:t>               // and update the cache for future usage</w:t>
+      </w:r>
+    </w:p>
+    <w:p>
+      <w:pPr>
+        <w:pStyle w:val="NormalWeb"/>
+        <w:spacing w:before="0" w:beforeAutospacing="0" w:after="0" w:afterAutospacing="0"/>
+      </w:pPr>
+      <w:r>
+        <w:rPr>
+          <w:rFonts w:ascii="Arial" w:hAnsi="Arial" w:cs="Arial"/>
+          <w:color w:val="000000"/>
+          <w:sz w:val="22"/>
+          <w:szCs w:val="22"/>
+        </w:rPr>
+        <w:t>               var fetchPromise = fetch(event.request).then(</w:t>
+      </w:r>
+    </w:p>
+    <w:p>
+      <w:pPr>
+        <w:pStyle w:val="NormalWeb"/>
+        <w:spacing w:before="0" w:beforeAutospacing="0" w:after="0" w:afterAutospacing="0"/>
+      </w:pPr>
+      <w:r>
+        <w:rPr>
+          <w:rFonts w:ascii="Arial" w:hAnsi="Arial" w:cs="Arial"/>
+          <w:color w:val="000000"/>
+          <w:sz w:val="22"/>
+          <w:szCs w:val="22"/>
+        </w:rPr>
+        <w:t>                   function(networkResponse) {</w:t>
+      </w:r>
+    </w:p>
+    <w:p>
+      <w:pPr>
+        <w:pStyle w:val="NormalWeb"/>
+        <w:spacing w:before="0" w:beforeAutospacing="0" w:after="0" w:afterAutospacing="0"/>
+      </w:pPr>
+      <w:r>
+        <w:rPr>
+          <w:rFonts w:ascii="Arial" w:hAnsi="Arial" w:cs="Arial"/>
+          <w:color w:val="000000"/>
+          <w:sz w:val="22"/>
+          <w:szCs w:val="22"/>
+        </w:rPr>
+        <w:t>                       caches.put(event.request, networkResponse.clone());</w:t>
+      </w:r>
+    </w:p>
+    <w:p>
+      <w:pPr>
+        <w:pStyle w:val="NormalWeb"/>
+        <w:spacing w:before="0" w:beforeAutospacing="0" w:after="0" w:afterAutospacing="0"/>
+      </w:pPr>
+      <w:r>
+        <w:rPr>
+          <w:rFonts w:ascii="Arial" w:hAnsi="Arial" w:cs="Arial"/>
+          <w:color w:val="000000"/>
+          <w:sz w:val="22"/>
+          <w:szCs w:val="22"/>
+        </w:rPr>
+        <w:t>                       return networkResponse;</w:t>
+      </w:r>
+    </w:p>
+    <w:p>
+      <w:pPr>
+        <w:pStyle w:val="NormalWeb"/>
+        <w:spacing w:before="0" w:beforeAutospacing="0" w:after="0" w:afterAutospacing="0"/>
+      </w:pPr>
+      <w:r>
+        <w:rPr>
+          <w:rFonts w:ascii="Arial" w:hAnsi="Arial" w:cs="Arial"/>
+          <w:color w:val="000000"/>
+          <w:sz w:val="22"/>
+          <w:szCs w:val="22"/>
+        </w:rPr>
+        <w:t>                   });</w:t>
+      </w:r>
+    </w:p>
+    <w:p>
+      <w:pPr>
+        <w:pStyle w:val="NormalWeb"/>
+        <w:spacing w:before="0" w:beforeAutospacing="0" w:after="0" w:afterAutospacing="0"/>
+      </w:pPr>
+      <w:r>
+        <w:rPr>
+          <w:rFonts w:ascii="Arial" w:hAnsi="Arial" w:cs="Arial"/>
+          <w:color w:val="000000"/>
+          <w:sz w:val="22"/>
+          <w:szCs w:val="22"/>
+        </w:rPr>
+        <w:t>               // We use the currently cached version if it's there</w:t>
+      </w:r>
+    </w:p>
+    <w:p>
+      <w:pPr>
+        <w:pStyle w:val="NormalWeb"/>
+        <w:spacing w:before="0" w:beforeAutospacing="0" w:after="0" w:afterAutospacing="0"/>
+      </w:pPr>
+      <w:r>
+        <w:rPr>
+          <w:rFonts w:ascii="Arial" w:hAnsi="Arial" w:cs="Arial"/>
+          <w:color w:val="000000"/>
+          <w:sz w:val="22"/>
+          <w:szCs w:val="22"/>
+        </w:rPr>
+        <w:t>               return response || fetchPromise;</w:t>
+      </w:r>
+    </w:p>
+    <w:p>
+      <w:pPr>
+        <w:pStyle w:val="NormalWeb"/>
+        <w:spacing w:before="0" w:beforeAutospacing="0" w:after="0" w:afterAutospacing="0"/>
+      </w:pPr>
+      <w:r>
+        <w:rPr>
+          <w:rFonts w:ascii="Arial" w:hAnsi="Arial" w:cs="Arial"/>
+          <w:color w:val="000000"/>
+          <w:sz w:val="22"/>
+          <w:szCs w:val="22"/>
+        </w:rPr>
+        <w:t>           })</w:t>
+      </w:r>
+    </w:p>
+    <w:p>
+      <w:pPr>
+        <w:pStyle w:val="NormalWeb"/>
+        <w:spacing w:before="0" w:beforeAutospacing="0" w:after="0" w:afterAutospacing="0"/>
+      </w:pPr>
+      <w:r>
+        <w:rPr>
+          <w:rFonts w:ascii="Arial" w:hAnsi="Arial" w:cs="Arial"/>
+          <w:color w:val="000000"/>
+          <w:sz w:val="22"/>
+          <w:szCs w:val="22"/>
+        </w:rPr>
+        <w:t>       );</w:t>
+      </w:r>
+    </w:p>
+    <w:p>
+      <w:pPr>
+        <w:pStyle w:val="NormalWeb"/>
+        <w:spacing w:before="0" w:beforeAutospacing="0" w:after="0" w:afterAutospacing="0"/>
+      </w:pPr>
+      <w:r>
+        <w:rPr>
+          <w:rFonts w:ascii="Arial" w:hAnsi="Arial" w:cs="Arial"/>
+          <w:color w:val="000000"/>
+          <w:sz w:val="22"/>
+          <w:szCs w:val="22"/>
+        </w:rPr>
+        <w:t>   });  </w:t>
+      </w:r>
+    </w:p>
+    <w:p>
+      <w:pPr>
+        <w:pStyle w:val="NormalWeb"/>
+        <w:spacing w:before="0" w:beforeAutospacing="0" w:after="0" w:afterAutospacing="0"/>
+      </w:pPr>
+      <w:r>
+        <w:t> </w:t>
+      </w:r>
+    </w:p>
+    <w:p>
+      <w:pPr>
+        <w:pStyle w:val="NormalWeb"/>
+        <w:spacing w:before="0" w:beforeAutospacing="0" w:after="0" w:afterAutospacing="0"/>
+      </w:pPr>
+      <w:r>
+        <w:t> </w:t>
+      </w:r>
+    </w:p>
+    <w:p>
+      <w:pPr>
+        <w:pStyle w:val="NormalWeb"/>
+        <w:spacing w:before="0" w:beforeAutospacing="0" w:after="0" w:afterAutospacing="0"/>
+      </w:pPr>
+      <w:r>
+        <w:rPr>
+          <w:rFonts w:ascii="Arial" w:hAnsi="Arial" w:cs="Arial"/>
+          <w:b/>
+          <w:bCs/>
+          <w:color w:val="000000"/>
+          <w:sz w:val="22"/>
+          <w:szCs w:val="22"/>
+        </w:rPr>
+        <w:t>Deletion</w:t>
+      </w:r>
+    </w:p>
+    <w:p>
+      <w:pPr>
+        <w:pStyle w:val="NormalWeb"/>
+        <w:spacing w:before="0" w:beforeAutospacing="0" w:after="0" w:afterAutospacing="0"/>
+      </w:pPr>
+      <w:r>
+        <w:rPr>
+          <w:rFonts w:ascii="Arial" w:hAnsi="Arial" w:cs="Arial"/>
+          <w:color w:val="000000"/>
+          <w:sz w:val="22"/>
+          <w:szCs w:val="22"/>
+        </w:rPr>
+        <w:t>self.addEventListener('activate', function(event) {</w:t>
+      </w:r>
+    </w:p>
+    <w:p>
+      <w:pPr>
+        <w:pStyle w:val="NormalWeb"/>
+        <w:spacing w:before="0" w:beforeAutospacing="0" w:after="0" w:afterAutospacing="0"/>
+      </w:pPr>
+      <w:r>
+        <w:rPr>
+          <w:rFonts w:ascii="Arial" w:hAnsi="Arial" w:cs="Arial"/>
+          <w:color w:val="000000"/>
+          <w:sz w:val="22"/>
+          <w:szCs w:val="22"/>
+        </w:rPr>
+        <w:t> // Array of cache that we will use in this version</w:t>
+      </w:r>
+    </w:p>
+    <w:p>
+      <w:pPr>
+        <w:pStyle w:val="NormalWeb"/>
+        <w:spacing w:before="0" w:beforeAutospacing="0" w:after="0" w:afterAutospacing="0"/>
+      </w:pPr>
+      <w:r>
+        <w:rPr>
+          <w:rFonts w:ascii="Arial" w:hAnsi="Arial" w:cs="Arial"/>
+          <w:color w:val="000000"/>
+          <w:sz w:val="22"/>
+          <w:szCs w:val="22"/>
+        </w:rPr>
+        <w:t> var cacheWhitelist = ['pages-cache-v1', 'blog-posts-cache-v1'];</w:t>
+      </w:r>
+    </w:p>
+    <w:p>
+      <w:pPr>
+        <w:pStyle w:val="NormalWeb"/>
+        <w:spacing w:before="0" w:beforeAutospacing="0" w:after="0" w:afterAutospacing="0"/>
+      </w:pPr>
+      <w:r>
+        <w:t> </w:t>
+      </w:r>
+    </w:p>
+    <w:p>
+      <w:pPr>
+        <w:pStyle w:val="NormalWeb"/>
+        <w:spacing w:before="0" w:beforeAutospacing="0" w:after="0" w:afterAutospacing="0"/>
+      </w:pPr>
+      <w:r>
+        <w:rPr>
+          <w:rFonts w:ascii="Arial" w:hAnsi="Arial" w:cs="Arial"/>
+          <w:color w:val="000000"/>
+          <w:sz w:val="22"/>
+          <w:szCs w:val="22"/>
+        </w:rPr>
+        <w:t> event.waitUntil(</w:t>
+      </w:r>
+    </w:p>
+    <w:p>
+      <w:pPr>
+        <w:pStyle w:val="NormalWeb"/>
+        <w:spacing w:before="0" w:beforeAutospacing="0" w:after="0" w:afterAutospacing="0"/>
+      </w:pPr>
+      <w:r>
+        <w:rPr>
+          <w:rFonts w:ascii="Arial" w:hAnsi="Arial" w:cs="Arial"/>
+          <w:color w:val="000000"/>
+          <w:sz w:val="22"/>
+          <w:szCs w:val="22"/>
+        </w:rPr>
+        <w:t>   caches.keys().then(function(cacheNames) {</w:t>
+      </w:r>
+    </w:p>
+    <w:p>
+      <w:pPr>
+        <w:pStyle w:val="NormalWeb"/>
+        <w:spacing w:before="0" w:beforeAutospacing="0" w:after="0" w:afterAutospacing="0"/>
+      </w:pPr>
+      <w:r>
+        <w:rPr>
+          <w:rFonts w:ascii="Arial" w:hAnsi="Arial" w:cs="Arial"/>
+          <w:color w:val="000000"/>
+          <w:sz w:val="22"/>
+          <w:szCs w:val="22"/>
+        </w:rPr>
+        <w:t>     return Promise.all(</w:t>
+      </w:r>
+    </w:p>
+    <w:p>
+      <w:pPr>
+        <w:pStyle w:val="NormalWeb"/>
+        <w:spacing w:before="0" w:beforeAutospacing="0" w:after="0" w:afterAutospacing="0"/>
+      </w:pPr>
+      <w:r>
+        <w:rPr>
+          <w:rFonts w:ascii="Arial" w:hAnsi="Arial" w:cs="Arial"/>
+          <w:color w:val="000000"/>
+          <w:sz w:val="22"/>
+          <w:szCs w:val="22"/>
+        </w:rPr>
+        <w:t>       cacheNames.map(function(cacheName) {</w:t>
+      </w:r>
+    </w:p>
+    <w:p>
+      <w:pPr>
+        <w:pStyle w:val="NormalWeb"/>
+        <w:spacing w:before="0" w:beforeAutospacing="0" w:after="0" w:afterAutospacing="0"/>
+      </w:pPr>
+      <w:r>
+        <w:rPr>
+          <w:rFonts w:ascii="Arial" w:hAnsi="Arial" w:cs="Arial"/>
+          <w:color w:val="000000"/>
+          <w:sz w:val="22"/>
+          <w:szCs w:val="22"/>
+        </w:rPr>
+        <w:t>         if (cacheWhitelist.indexOf(cacheName) === -1) {</w:t>
+      </w:r>
+    </w:p>
+    <w:p>
+      <w:pPr>
+        <w:pStyle w:val="NormalWeb"/>
+        <w:spacing w:before="0" w:beforeAutospacing="0" w:after="0" w:afterAutospacing="0"/>
+      </w:pPr>
+      <w:r>
+        <w:rPr>
+          <w:rFonts w:ascii="Arial" w:hAnsi="Arial" w:cs="Arial"/>
+          <w:color w:val="000000"/>
+          <w:sz w:val="22"/>
+          <w:szCs w:val="22"/>
+        </w:rPr>
+        <w:t>           // Deletes the cache because we won't use it here</w:t>
+      </w:r>
+    </w:p>
+    <w:p>
+      <w:pPr>
+        <w:pStyle w:val="NormalWeb"/>
+        <w:spacing w:before="0" w:beforeAutospacing="0" w:after="0" w:afterAutospacing="0"/>
+      </w:pPr>
+      <w:r>
+        <w:rPr>
+          <w:rFonts w:ascii="Arial" w:hAnsi="Arial" w:cs="Arial"/>
+          <w:color w:val="000000"/>
+          <w:sz w:val="22"/>
+          <w:szCs w:val="22"/>
+        </w:rPr>
+        <w:t>           return caches.delete(cacheName);</w:t>
+      </w:r>
+    </w:p>
+    <w:p>
+      <w:pPr>
+        <w:pStyle w:val="NormalWeb"/>
+        <w:spacing w:before="0" w:beforeAutospacing="0" w:after="0" w:afterAutospacing="0"/>
+      </w:pPr>
+      <w:r>
+        <w:rPr>
+          <w:rFonts w:ascii="Arial" w:hAnsi="Arial" w:cs="Arial"/>
+          <w:color w:val="000000"/>
+          <w:sz w:val="22"/>
+          <w:szCs w:val="22"/>
+        </w:rPr>
+        <w:t>         }</w:t>
+      </w:r>
+    </w:p>
+    <w:p>
+      <w:pPr>
+        <w:pStyle w:val="NormalWeb"/>
+        <w:spacing w:before="0" w:beforeAutospacing="0" w:after="0" w:afterAutospacing="0"/>
+      </w:pPr>
+      <w:r>
+        <w:rPr>
+          <w:rFonts w:ascii="Arial" w:hAnsi="Arial" w:cs="Arial"/>
+          <w:color w:val="000000"/>
+          <w:sz w:val="22"/>
+          <w:szCs w:val="22"/>
+        </w:rPr>
+        <w:t>       })</w:t>
+      </w:r>
+    </w:p>
+    <w:p>
+      <w:pPr>
+        <w:pStyle w:val="NormalWeb"/>
+        <w:spacing w:before="0" w:beforeAutospacing="0" w:after="0" w:afterAutospacing="0"/>
+      </w:pPr>
+      <w:r>
+        <w:rPr>
+          <w:rFonts w:ascii="Arial" w:hAnsi="Arial" w:cs="Arial"/>
+          <w:color w:val="000000"/>
+          <w:sz w:val="22"/>
+          <w:szCs w:val="22"/>
+        </w:rPr>
+        <w:t>     );</w:t>
+      </w:r>
+    </w:p>
+    <w:p>
+      <w:pPr>
+        <w:pStyle w:val="NormalWeb"/>
+        <w:spacing w:before="0" w:beforeAutospacing="0" w:after="0" w:afterAutospacing="0"/>
+      </w:pPr>
+      <w:r>
+        <w:rPr>
+          <w:rFonts w:ascii="Arial" w:hAnsi="Arial" w:cs="Arial"/>
+          <w:color w:val="000000"/>
+          <w:sz w:val="22"/>
+          <w:szCs w:val="22"/>
+        </w:rPr>
+        <w:t>   })</w:t>
+      </w:r>
+    </w:p>
+    <w:p>
+      <w:pPr>
+        <w:pStyle w:val="NormalWeb"/>
+        <w:spacing w:before="0" w:beforeAutospacing="0" w:after="0" w:afterAutospacing="0"/>
+      </w:pPr>
+      <w:r>
+        <w:rPr>
+          <w:rFonts w:ascii="Arial" w:hAnsi="Arial" w:cs="Arial"/>
+          <w:color w:val="000000"/>
+          <w:sz w:val="22"/>
+          <w:szCs w:val="22"/>
+        </w:rPr>
+        <w:t> );</w:t>
+      </w:r>
+    </w:p>
+    <w:p>
+      <w:pPr>
+        <w:pStyle w:val="NormalWeb"/>
+        <w:spacing w:before="0" w:beforeAutospacing="0" w:after="0" w:afterAutospacing="0"/>
+      </w:pPr>
+      <w:r>
+        <w:rPr>
+          <w:rFonts w:ascii="Arial" w:hAnsi="Arial" w:cs="Arial"/>
+          <w:color w:val="000000"/>
+          <w:sz w:val="22"/>
+          <w:szCs w:val="22"/>
+        </w:rPr>
+        <w:t>});    </w:t>
+      </w:r>
+    </w:p>
+    <w:p>
+      <w:pPr>
+        <w:pStyle w:val="NormalWeb"/>
+        <w:spacing w:before="0" w:beforeAutospacing="0" w:after="0" w:afterAutospacing="0"/>
+      </w:pPr>
+      <w:r>
+        <w:rPr>
+          <w:rFonts w:ascii="Arial" w:hAnsi="Arial" w:cs="Arial"/>
+          <w:color w:val="000000"/>
+          <w:sz w:val="22"/>
+          <w:szCs w:val="22"/>
+        </w:rPr>
+        <w:t>   </w:t>
+      </w:r>
+    </w:p>
+    <w:p>
+      <w:pPr>
+        <w:pStyle w:val="NormalWeb"/>
+        <w:spacing w:before="0" w:beforeAutospacing="0" w:after="0" w:afterAutospacing="0"/>
+      </w:pPr>
+      <w:r>
+        <w:t> </w:t>
+      </w:r>
+    </w:p>
+    <w:p>
+      <w:pPr>
+        <w:pStyle w:val="NormalWeb"/>
+        <w:spacing w:before="0" w:beforeAutospacing="0" w:after="0" w:afterAutospacing="0"/>
+      </w:pPr>
+      <w:r>
+        <w:t> </w:t>
+      </w:r>
+    </w:p>
+    <w:p>
+      <w:pPr>
+        <w:pStyle w:val="NormalWeb"/>
+        <w:spacing w:before="0" w:beforeAutospacing="0" w:after="0" w:afterAutospacing="0"/>
+      </w:pPr>
+      <w:r>
+        <w:t> </w:t>
+      </w:r>
+    </w:p>
+    <w:p>
+      <w:pPr>
+        <w:pStyle w:val="NormalWeb"/>
+        <w:spacing w:before="0" w:beforeAutospacing="0" w:after="0" w:afterAutospacing="0"/>
+      </w:pPr>
+      <w:r>
+        <w:t> </w:t>
+      </w:r>
+    </w:p>
+    <w:p/>
     <w:sectPr>
       <w:pgSz w:w="12240" w:h="15840"/>
       <w:pgMar w:top="1440" w:right="1440" w:bottom="1440" w:left="1440" w:header="720" w:footer="720" w:gutter="0"/>
@@ -1435,6 +3532,232 @@
     </w:lvl>
   </w:abstractNum>
   <w:abstractNum w:abstractNumId="5" w15:restartNumberingAfterBreak="0">
+    <w:nsid w:val="3F084880"/>
+    <w:multiLevelType w:val="hybridMultilevel"/>
+    <w:tmpl w:val="513012E2"/>
+    <w:lvl w:ilvl="0" w:tplc="04090001">
+      <w:start w:val="1"/>
+      <w:numFmt w:val="bullet"/>
+      <w:lvlText w:val=""/>
+      <w:lvlJc w:val="left"/>
+      <w:pPr>
+        <w:ind w:left="720" w:hanging="360"/>
+      </w:pPr>
+      <w:rPr>
+        <w:rFonts w:ascii="Symbol" w:hAnsi="Symbol" w:hint="default"/>
+      </w:rPr>
+    </w:lvl>
+    <w:lvl w:ilvl="1" w:tplc="04090003">
+      <w:start w:val="1"/>
+      <w:numFmt w:val="bullet"/>
+      <w:lvlText w:val="o"/>
+      <w:lvlJc w:val="left"/>
+      <w:pPr>
+        <w:ind w:left="1440" w:hanging="360"/>
+      </w:pPr>
+      <w:rPr>
+        <w:rFonts w:ascii="Courier New" w:hAnsi="Courier New" w:cs="Courier New" w:hint="default"/>
+      </w:rPr>
+    </w:lvl>
+    <w:lvl w:ilvl="2" w:tplc="04090005">
+      <w:start w:val="1"/>
+      <w:numFmt w:val="bullet"/>
+      <w:lvlText w:val=""/>
+      <w:lvlJc w:val="left"/>
+      <w:pPr>
+        <w:ind w:left="2160" w:hanging="360"/>
+      </w:pPr>
+      <w:rPr>
+        <w:rFonts w:ascii="Wingdings" w:hAnsi="Wingdings" w:hint="default"/>
+      </w:rPr>
+    </w:lvl>
+    <w:lvl w:ilvl="3" w:tplc="04090001" w:tentative="1">
+      <w:start w:val="1"/>
+      <w:numFmt w:val="bullet"/>
+      <w:lvlText w:val=""/>
+      <w:lvlJc w:val="left"/>
+      <w:pPr>
+        <w:ind w:left="2880" w:hanging="360"/>
+      </w:pPr>
+      <w:rPr>
+        <w:rFonts w:ascii="Symbol" w:hAnsi="Symbol" w:hint="default"/>
+      </w:rPr>
+    </w:lvl>
+    <w:lvl w:ilvl="4" w:tplc="04090003" w:tentative="1">
+      <w:start w:val="1"/>
+      <w:numFmt w:val="bullet"/>
+      <w:lvlText w:val="o"/>
+      <w:lvlJc w:val="left"/>
+      <w:pPr>
+        <w:ind w:left="3600" w:hanging="360"/>
+      </w:pPr>
+      <w:rPr>
+        <w:rFonts w:ascii="Courier New" w:hAnsi="Courier New" w:cs="Courier New" w:hint="default"/>
+      </w:rPr>
+    </w:lvl>
+    <w:lvl w:ilvl="5" w:tplc="04090005" w:tentative="1">
+      <w:start w:val="1"/>
+      <w:numFmt w:val="bullet"/>
+      <w:lvlText w:val=""/>
+      <w:lvlJc w:val="left"/>
+      <w:pPr>
+        <w:ind w:left="4320" w:hanging="360"/>
+      </w:pPr>
+      <w:rPr>
+        <w:rFonts w:ascii="Wingdings" w:hAnsi="Wingdings" w:hint="default"/>
+      </w:rPr>
+    </w:lvl>
+    <w:lvl w:ilvl="6" w:tplc="04090001" w:tentative="1">
+      <w:start w:val="1"/>
+      <w:numFmt w:val="bullet"/>
+      <w:lvlText w:val=""/>
+      <w:lvlJc w:val="left"/>
+      <w:pPr>
+        <w:ind w:left="5040" w:hanging="360"/>
+      </w:pPr>
+      <w:rPr>
+        <w:rFonts w:ascii="Symbol" w:hAnsi="Symbol" w:hint="default"/>
+      </w:rPr>
+    </w:lvl>
+    <w:lvl w:ilvl="7" w:tplc="04090003" w:tentative="1">
+      <w:start w:val="1"/>
+      <w:numFmt w:val="bullet"/>
+      <w:lvlText w:val="o"/>
+      <w:lvlJc w:val="left"/>
+      <w:pPr>
+        <w:ind w:left="5760" w:hanging="360"/>
+      </w:pPr>
+      <w:rPr>
+        <w:rFonts w:ascii="Courier New" w:hAnsi="Courier New" w:cs="Courier New" w:hint="default"/>
+      </w:rPr>
+    </w:lvl>
+    <w:lvl w:ilvl="8" w:tplc="04090005" w:tentative="1">
+      <w:start w:val="1"/>
+      <w:numFmt w:val="bullet"/>
+      <w:lvlText w:val=""/>
+      <w:lvlJc w:val="left"/>
+      <w:pPr>
+        <w:ind w:left="6480" w:hanging="360"/>
+      </w:pPr>
+      <w:rPr>
+        <w:rFonts w:ascii="Wingdings" w:hAnsi="Wingdings" w:hint="default"/>
+      </w:rPr>
+    </w:lvl>
+  </w:abstractNum>
+  <w:abstractNum w:abstractNumId="6" w15:restartNumberingAfterBreak="0">
+    <w:nsid w:val="5BEE0823"/>
+    <w:multiLevelType w:val="hybridMultilevel"/>
+    <w:tmpl w:val="D4044A52"/>
+    <w:lvl w:ilvl="0" w:tplc="04090001">
+      <w:start w:val="1"/>
+      <w:numFmt w:val="bullet"/>
+      <w:lvlText w:val=""/>
+      <w:lvlJc w:val="left"/>
+      <w:pPr>
+        <w:ind w:left="720" w:hanging="360"/>
+      </w:pPr>
+      <w:rPr>
+        <w:rFonts w:ascii="Symbol" w:hAnsi="Symbol" w:hint="default"/>
+      </w:rPr>
+    </w:lvl>
+    <w:lvl w:ilvl="1" w:tplc="04090003" w:tentative="1">
+      <w:start w:val="1"/>
+      <w:numFmt w:val="bullet"/>
+      <w:lvlText w:val="o"/>
+      <w:lvlJc w:val="left"/>
+      <w:pPr>
+        <w:ind w:left="1440" w:hanging="360"/>
+      </w:pPr>
+      <w:rPr>
+        <w:rFonts w:ascii="Courier New" w:hAnsi="Courier New" w:cs="Courier New" w:hint="default"/>
+      </w:rPr>
+    </w:lvl>
+    <w:lvl w:ilvl="2" w:tplc="04090005" w:tentative="1">
+      <w:start w:val="1"/>
+      <w:numFmt w:val="bullet"/>
+      <w:lvlText w:val=""/>
+      <w:lvlJc w:val="left"/>
+      <w:pPr>
+        <w:ind w:left="2160" w:hanging="360"/>
+      </w:pPr>
+      <w:rPr>
+        <w:rFonts w:ascii="Wingdings" w:hAnsi="Wingdings" w:hint="default"/>
+      </w:rPr>
+    </w:lvl>
+    <w:lvl w:ilvl="3" w:tplc="04090001" w:tentative="1">
+      <w:start w:val="1"/>
+      <w:numFmt w:val="bullet"/>
+      <w:lvlText w:val=""/>
+      <w:lvlJc w:val="left"/>
+      <w:pPr>
+        <w:ind w:left="2880" w:hanging="360"/>
+      </w:pPr>
+      <w:rPr>
+        <w:rFonts w:ascii="Symbol" w:hAnsi="Symbol" w:hint="default"/>
+      </w:rPr>
+    </w:lvl>
+    <w:lvl w:ilvl="4" w:tplc="04090003" w:tentative="1">
+      <w:start w:val="1"/>
+      <w:numFmt w:val="bullet"/>
+      <w:lvlText w:val="o"/>
+      <w:lvlJc w:val="left"/>
+      <w:pPr>
+        <w:ind w:left="3600" w:hanging="360"/>
+      </w:pPr>
+      <w:rPr>
+        <w:rFonts w:ascii="Courier New" w:hAnsi="Courier New" w:cs="Courier New" w:hint="default"/>
+      </w:rPr>
+    </w:lvl>
+    <w:lvl w:ilvl="5" w:tplc="04090005" w:tentative="1">
+      <w:start w:val="1"/>
+      <w:numFmt w:val="bullet"/>
+      <w:lvlText w:val=""/>
+      <w:lvlJc w:val="left"/>
+      <w:pPr>
+        <w:ind w:left="4320" w:hanging="360"/>
+      </w:pPr>
+      <w:rPr>
+        <w:rFonts w:ascii="Wingdings" w:hAnsi="Wingdings" w:hint="default"/>
+      </w:rPr>
+    </w:lvl>
+    <w:lvl w:ilvl="6" w:tplc="04090001" w:tentative="1">
+      <w:start w:val="1"/>
+      <w:numFmt w:val="bullet"/>
+      <w:lvlText w:val=""/>
+      <w:lvlJc w:val="left"/>
+      <w:pPr>
+        <w:ind w:left="5040" w:hanging="360"/>
+      </w:pPr>
+      <w:rPr>
+        <w:rFonts w:ascii="Symbol" w:hAnsi="Symbol" w:hint="default"/>
+      </w:rPr>
+    </w:lvl>
+    <w:lvl w:ilvl="7" w:tplc="04090003" w:tentative="1">
+      <w:start w:val="1"/>
+      <w:numFmt w:val="bullet"/>
+      <w:lvlText w:val="o"/>
+      <w:lvlJc w:val="left"/>
+      <w:pPr>
+        <w:ind w:left="5760" w:hanging="360"/>
+      </w:pPr>
+      <w:rPr>
+        <w:rFonts w:ascii="Courier New" w:hAnsi="Courier New" w:cs="Courier New" w:hint="default"/>
+      </w:rPr>
+    </w:lvl>
+    <w:lvl w:ilvl="8" w:tplc="04090005" w:tentative="1">
+      <w:start w:val="1"/>
+      <w:numFmt w:val="bullet"/>
+      <w:lvlText w:val=""/>
+      <w:lvlJc w:val="left"/>
+      <w:pPr>
+        <w:ind w:left="6480" w:hanging="360"/>
+      </w:pPr>
+      <w:rPr>
+        <w:rFonts w:ascii="Wingdings" w:hAnsi="Wingdings" w:hint="default"/>
+      </w:rPr>
+    </w:lvl>
+  </w:abstractNum>
+  <w:abstractNum w:abstractNumId="7" w15:restartNumberingAfterBreak="0">
     <w:nsid w:val="5FCE30B7"/>
     <w:multiLevelType w:val="hybridMultilevel"/>
     <w:tmpl w:val="0F765FBE"/>
@@ -1547,7 +3870,7 @@
       </w:rPr>
     </w:lvl>
   </w:abstractNum>
-  <w:abstractNum w:abstractNumId="6" w15:restartNumberingAfterBreak="0">
+  <w:abstractNum w:abstractNumId="8" w15:restartNumberingAfterBreak="0">
     <w:nsid w:val="657464C7"/>
     <w:multiLevelType w:val="hybridMultilevel"/>
     <w:tmpl w:val="70D664F8"/>
@@ -1636,7 +3959,7 @@
       </w:pPr>
     </w:lvl>
   </w:abstractNum>
-  <w:abstractNum w:abstractNumId="7" w15:restartNumberingAfterBreak="0">
+  <w:abstractNum w:abstractNumId="9" w15:restartNumberingAfterBreak="0">
     <w:nsid w:val="6DFB0585"/>
     <w:multiLevelType w:val="hybridMultilevel"/>
     <w:tmpl w:val="AE0476DE"/>
@@ -1725,7 +4048,7 @@
       </w:pPr>
     </w:lvl>
   </w:abstractNum>
-  <w:abstractNum w:abstractNumId="8" w15:restartNumberingAfterBreak="0">
+  <w:abstractNum w:abstractNumId="10" w15:restartNumberingAfterBreak="0">
     <w:nsid w:val="766F6303"/>
     <w:multiLevelType w:val="hybridMultilevel"/>
     <w:tmpl w:val="4A74B096"/>
@@ -1814,11 +4137,124 @@
       </w:pPr>
     </w:lvl>
   </w:abstractNum>
+  <w:abstractNum w:abstractNumId="11" w15:restartNumberingAfterBreak="0">
+    <w:nsid w:val="79E21FEC"/>
+    <w:multiLevelType w:val="hybridMultilevel"/>
+    <w:tmpl w:val="AB0C7B88"/>
+    <w:lvl w:ilvl="0" w:tplc="04090001">
+      <w:start w:val="1"/>
+      <w:numFmt w:val="bullet"/>
+      <w:lvlText w:val=""/>
+      <w:lvlJc w:val="left"/>
+      <w:pPr>
+        <w:ind w:left="720" w:hanging="360"/>
+      </w:pPr>
+      <w:rPr>
+        <w:rFonts w:ascii="Symbol" w:hAnsi="Symbol" w:hint="default"/>
+      </w:rPr>
+    </w:lvl>
+    <w:lvl w:ilvl="1" w:tplc="04090003" w:tentative="1">
+      <w:start w:val="1"/>
+      <w:numFmt w:val="bullet"/>
+      <w:lvlText w:val="o"/>
+      <w:lvlJc w:val="left"/>
+      <w:pPr>
+        <w:ind w:left="1440" w:hanging="360"/>
+      </w:pPr>
+      <w:rPr>
+        <w:rFonts w:ascii="Courier New" w:hAnsi="Courier New" w:cs="Courier New" w:hint="default"/>
+      </w:rPr>
+    </w:lvl>
+    <w:lvl w:ilvl="2" w:tplc="04090005" w:tentative="1">
+      <w:start w:val="1"/>
+      <w:numFmt w:val="bullet"/>
+      <w:lvlText w:val=""/>
+      <w:lvlJc w:val="left"/>
+      <w:pPr>
+        <w:ind w:left="2160" w:hanging="360"/>
+      </w:pPr>
+      <w:rPr>
+        <w:rFonts w:ascii="Wingdings" w:hAnsi="Wingdings" w:hint="default"/>
+      </w:rPr>
+    </w:lvl>
+    <w:lvl w:ilvl="3" w:tplc="04090001" w:tentative="1">
+      <w:start w:val="1"/>
+      <w:numFmt w:val="bullet"/>
+      <w:lvlText w:val=""/>
+      <w:lvlJc w:val="left"/>
+      <w:pPr>
+        <w:ind w:left="2880" w:hanging="360"/>
+      </w:pPr>
+      <w:rPr>
+        <w:rFonts w:ascii="Symbol" w:hAnsi="Symbol" w:hint="default"/>
+      </w:rPr>
+    </w:lvl>
+    <w:lvl w:ilvl="4" w:tplc="04090003" w:tentative="1">
+      <w:start w:val="1"/>
+      <w:numFmt w:val="bullet"/>
+      <w:lvlText w:val="o"/>
+      <w:lvlJc w:val="left"/>
+      <w:pPr>
+        <w:ind w:left="3600" w:hanging="360"/>
+      </w:pPr>
+      <w:rPr>
+        <w:rFonts w:ascii="Courier New" w:hAnsi="Courier New" w:cs="Courier New" w:hint="default"/>
+      </w:rPr>
+    </w:lvl>
+    <w:lvl w:ilvl="5" w:tplc="04090005" w:tentative="1">
+      <w:start w:val="1"/>
+      <w:numFmt w:val="bullet"/>
+      <w:lvlText w:val=""/>
+      <w:lvlJc w:val="left"/>
+      <w:pPr>
+        <w:ind w:left="4320" w:hanging="360"/>
+      </w:pPr>
+      <w:rPr>
+        <w:rFonts w:ascii="Wingdings" w:hAnsi="Wingdings" w:hint="default"/>
+      </w:rPr>
+    </w:lvl>
+    <w:lvl w:ilvl="6" w:tplc="04090001" w:tentative="1">
+      <w:start w:val="1"/>
+      <w:numFmt w:val="bullet"/>
+      <w:lvlText w:val=""/>
+      <w:lvlJc w:val="left"/>
+      <w:pPr>
+        <w:ind w:left="5040" w:hanging="360"/>
+      </w:pPr>
+      <w:rPr>
+        <w:rFonts w:ascii="Symbol" w:hAnsi="Symbol" w:hint="default"/>
+      </w:rPr>
+    </w:lvl>
+    <w:lvl w:ilvl="7" w:tplc="04090003" w:tentative="1">
+      <w:start w:val="1"/>
+      <w:numFmt w:val="bullet"/>
+      <w:lvlText w:val="o"/>
+      <w:lvlJc w:val="left"/>
+      <w:pPr>
+        <w:ind w:left="5760" w:hanging="360"/>
+      </w:pPr>
+      <w:rPr>
+        <w:rFonts w:ascii="Courier New" w:hAnsi="Courier New" w:cs="Courier New" w:hint="default"/>
+      </w:rPr>
+    </w:lvl>
+    <w:lvl w:ilvl="8" w:tplc="04090005" w:tentative="1">
+      <w:start w:val="1"/>
+      <w:numFmt w:val="bullet"/>
+      <w:lvlText w:val=""/>
+      <w:lvlJc w:val="left"/>
+      <w:pPr>
+        <w:ind w:left="6480" w:hanging="360"/>
+      </w:pPr>
+      <w:rPr>
+        <w:rFonts w:ascii="Wingdings" w:hAnsi="Wingdings" w:hint="default"/>
+      </w:rPr>
+    </w:lvl>
+  </w:abstractNum>
   <w:num w:numId="1">
-    <w:abstractNumId w:val="6"/>
+    <w:abstractNumId w:val="8"/>
   </w:num>
   <w:num w:numId="2">
-    <w:abstractNumId w:val="7"/>
+    <w:abstractNumId w:val="9"/>
   </w:num>
   <w:num w:numId="3">
     <w:abstractNumId w:val="1"/>
@@ -1833,13 +4269,22 @@
     <w:abstractNumId w:val="3"/>
   </w:num>
   <w:num w:numId="7">
-    <w:abstractNumId w:val="8"/>
+    <w:abstractNumId w:val="10"/>
   </w:num>
   <w:num w:numId="8">
-    <w:abstractNumId w:val="5"/>
+    <w:abstractNumId w:val="7"/>
   </w:num>
   <w:num w:numId="9">
     <w:abstractNumId w:val="4"/>
+  </w:num>
+  <w:num w:numId="10">
+    <w:abstractNumId w:val="5"/>
+  </w:num>
+  <w:num w:numId="11">
+    <w:abstractNumId w:val="6"/>
+  </w:num>
+  <w:num w:numId="12">
+    <w:abstractNumId w:val="11"/>
   </w:num>
 </w:numbering>
 </file>
@@ -2262,6 +4707,52 @@
       <w:szCs w:val="32"/>
     </w:rPr>
   </w:style>
+  <w:style w:type="paragraph" w:styleId="Heading2">
+    <w:name w:val="heading 2"/>
+    <w:basedOn w:val="Normal"/>
+    <w:next w:val="Normal"/>
+    <w:link w:val="Heading2Char"/>
+    <w:uiPriority w:val="9"/>
+    <w:semiHidden/>
+    <w:unhideWhenUsed/>
+    <w:qFormat/>
+    <w:rsid w:val="00255BBE"/>
+    <w:pPr>
+      <w:keepNext/>
+      <w:keepLines/>
+      <w:spacing w:before="40" w:after="0"/>
+      <w:outlineLvl w:val="1"/>
+    </w:pPr>
+    <w:rPr>
+      <w:rFonts w:asciiTheme="majorHAnsi" w:eastAsiaTheme="majorEastAsia" w:hAnsiTheme="majorHAnsi" w:cstheme="majorBidi"/>
+      <w:color w:val="2E74B5" w:themeColor="accent1" w:themeShade="BF"/>
+      <w:sz w:val="26"/>
+      <w:szCs w:val="26"/>
+    </w:rPr>
+  </w:style>
+  <w:style w:type="paragraph" w:styleId="Heading3">
+    <w:name w:val="heading 3"/>
+    <w:basedOn w:val="Normal"/>
+    <w:next w:val="Normal"/>
+    <w:link w:val="Heading3Char"/>
+    <w:uiPriority w:val="9"/>
+    <w:semiHidden/>
+    <w:unhideWhenUsed/>
+    <w:qFormat/>
+    <w:rsid w:val="00255BBE"/>
+    <w:pPr>
+      <w:keepNext/>
+      <w:keepLines/>
+      <w:spacing w:before="40" w:after="0"/>
+      <w:outlineLvl w:val="2"/>
+    </w:pPr>
+    <w:rPr>
+      <w:rFonts w:asciiTheme="majorHAnsi" w:eastAsiaTheme="majorEastAsia" w:hAnsiTheme="majorHAnsi" w:cstheme="majorBidi"/>
+      <w:color w:val="1F4D78" w:themeColor="accent1" w:themeShade="7F"/>
+      <w:sz w:val="24"/>
+      <w:szCs w:val="24"/>
+    </w:rPr>
+  </w:style>
   <w:style w:type="character" w:default="1" w:styleId="DefaultParagraphFont">
     <w:name w:val="Default Paragraph Font"/>
     <w:uiPriority w:val="1"/>
@@ -2333,6 +4824,50 @@
     <w:rPr>
       <w:color w:val="0563C1" w:themeColor="hyperlink"/>
       <w:u w:val="single"/>
+    </w:rPr>
+  </w:style>
+  <w:style w:type="character" w:customStyle="1" w:styleId="Heading2Char">
+    <w:name w:val="Heading 2 Char"/>
+    <w:basedOn w:val="DefaultParagraphFont"/>
+    <w:link w:val="Heading2"/>
+    <w:uiPriority w:val="9"/>
+    <w:semiHidden/>
+    <w:rsid w:val="00255BBE"/>
+    <w:rPr>
+      <w:rFonts w:asciiTheme="majorHAnsi" w:eastAsiaTheme="majorEastAsia" w:hAnsiTheme="majorHAnsi" w:cstheme="majorBidi"/>
+      <w:color w:val="2E74B5" w:themeColor="accent1" w:themeShade="BF"/>
+      <w:sz w:val="26"/>
+      <w:szCs w:val="26"/>
+    </w:rPr>
+  </w:style>
+  <w:style w:type="character" w:customStyle="1" w:styleId="Heading3Char">
+    <w:name w:val="Heading 3 Char"/>
+    <w:basedOn w:val="DefaultParagraphFont"/>
+    <w:link w:val="Heading3"/>
+    <w:uiPriority w:val="9"/>
+    <w:semiHidden/>
+    <w:rsid w:val="00255BBE"/>
+    <w:rPr>
+      <w:rFonts w:asciiTheme="majorHAnsi" w:eastAsiaTheme="majorEastAsia" w:hAnsiTheme="majorHAnsi" w:cstheme="majorBidi"/>
+      <w:color w:val="1F4D78" w:themeColor="accent1" w:themeShade="7F"/>
+      <w:sz w:val="24"/>
+      <w:szCs w:val="24"/>
+    </w:rPr>
+  </w:style>
+  <w:style w:type="paragraph" w:styleId="NormalWeb">
+    <w:name w:val="Normal (Web)"/>
+    <w:basedOn w:val="Normal"/>
+    <w:uiPriority w:val="99"/>
+    <w:semiHidden/>
+    <w:unhideWhenUsed/>
+    <w:rsid w:val="00255BBE"/>
+    <w:pPr>
+      <w:spacing w:before="100" w:beforeAutospacing="1" w:after="100" w:afterAutospacing="1" w:line="240" w:lineRule="auto"/>
+    </w:pPr>
+    <w:rPr>
+      <w:rFonts w:ascii="Times New Roman" w:eastAsia="Times New Roman" w:hAnsi="Times New Roman" w:cs="Times New Roman"/>
+      <w:sz w:val="24"/>
+      <w:szCs w:val="24"/>
     </w:rPr>
   </w:style>
 </w:styles>

</xml_diff>